<commit_message>
made changes to those files
</commit_message>
<xml_diff>
--- a/MCS_project_sem_III/GaneshLondheCV.docx
+++ b/MCS_project_sem_III/GaneshLondheCV.docx
@@ -1034,7 +1034,7 @@
           <w:szCs w:val="20"/>
           <w:lang w:eastAsia="en-US"/>
         </w:rPr>
-        <w:t>writing</w:t>
+        <w:t>editing</w:t>
       </w:r>
       <w:r>
         <w:rPr>
@@ -1043,7 +1043,26 @@
           <w:szCs w:val="20"/>
           <w:lang w:eastAsia="en-US"/>
         </w:rPr>
-        <w:t xml:space="preserve"> shell </w:t>
+        <w:t xml:space="preserve"> </w:t>
+      </w:r>
+      <w:r>
+        <w:rPr>
+          <w:rFonts w:asciiTheme="minorHAnsi" w:hAnsiTheme="minorHAnsi" w:cstheme="minorHAnsi"/>
+          <w:b/>
+          <w:sz w:val="20"/>
+          <w:szCs w:val="20"/>
+          <w:lang w:eastAsia="en-US"/>
+        </w:rPr>
+        <w:t>shell</w:t>
+      </w:r>
+      <w:r>
+        <w:rPr>
+          <w:rFonts w:asciiTheme="minorHAnsi" w:hAnsiTheme="minorHAnsi" w:cstheme="minorHAnsi"/>
+          <w:sz w:val="20"/>
+          <w:szCs w:val="20"/>
+          <w:lang w:eastAsia="en-US"/>
+        </w:rPr>
+        <w:t xml:space="preserve"> </w:t>
       </w:r>
       <w:r>
         <w:rPr>
@@ -1933,25 +1952,6 @@
         <w:rPr>
           <w:rFonts w:asciiTheme="minorHAnsi" w:hAnsiTheme="minorHAnsi" w:cstheme="minorHAnsi"/>
           <w:b w:val="0"/>
-          <w:bCs/>
-          <w:snapToGrid/>
-          <w:szCs w:val="20"/>
-        </w:rPr>
-        <w:t xml:space="preserve">Java, </w:t>
-      </w:r>
-      <w:r>
-        <w:rPr>
-          <w:rFonts w:asciiTheme="minorHAnsi" w:hAnsiTheme="minorHAnsi" w:cstheme="minorHAnsi"/>
-          <w:b w:val="0"/>
-          <w:snapToGrid/>
-          <w:szCs w:val="20"/>
-        </w:rPr>
-        <w:t xml:space="preserve">Python, </w:t>
-      </w:r>
-      <w:r>
-        <w:rPr>
-          <w:rFonts w:asciiTheme="minorHAnsi" w:hAnsiTheme="minorHAnsi" w:cstheme="minorHAnsi"/>
-          <w:b w:val="0"/>
           <w:snapToGrid/>
           <w:szCs w:val="20"/>
         </w:rPr>
@@ -1965,7 +1965,7 @@
           <w:snapToGrid/>
           <w:szCs w:val="20"/>
         </w:rPr>
-        <w:t>C++</w:t>
+        <w:t>C++,</w:t>
       </w:r>
       <w:r>
         <w:rPr>
@@ -1975,7 +1975,36 @@
           <w:snapToGrid/>
           <w:szCs w:val="20"/>
         </w:rPr>
-        <w:t>, C#,</w:t>
+        <w:t xml:space="preserve"> C#, </w:t>
+      </w:r>
+      <w:r>
+        <w:rPr>
+          <w:rFonts w:asciiTheme="minorHAnsi" w:hAnsiTheme="minorHAnsi" w:cstheme="minorHAnsi"/>
+          <w:b w:val="0"/>
+          <w:bCs/>
+          <w:snapToGrid/>
+          <w:szCs w:val="20"/>
+        </w:rPr>
+        <w:t xml:space="preserve">Java, </w:t>
+      </w:r>
+      <w:r>
+        <w:rPr>
+          <w:rFonts w:asciiTheme="minorHAnsi" w:hAnsiTheme="minorHAnsi" w:cstheme="minorHAnsi"/>
+          <w:b w:val="0"/>
+          <w:snapToGrid/>
+          <w:szCs w:val="20"/>
+        </w:rPr>
+        <w:t>Python</w:t>
+      </w:r>
+      <w:r>
+        <w:rPr>
+          <w:rFonts w:asciiTheme="minorHAnsi" w:hAnsiTheme="minorHAnsi" w:cstheme="minorHAnsi"/>
+          <w:b w:val="0"/>
+          <w:bCs/>
+          <w:snapToGrid/>
+          <w:szCs w:val="20"/>
+        </w:rPr>
+        <w:t>,</w:t>
       </w:r>
       <w:r>
         <w:rPr>
@@ -2047,7 +2076,7 @@
           <w:snapToGrid/>
           <w:szCs w:val="20"/>
         </w:rPr>
-        <w:t>: Windows</w:t>
+        <w:t xml:space="preserve">: </w:t>
       </w:r>
       <w:r>
         <w:rPr>
@@ -2056,7 +2085,16 @@
           <w:snapToGrid/>
           <w:szCs w:val="20"/>
         </w:rPr>
-        <w:t xml:space="preserve"> &amp; Linux</w:t>
+        <w:t>Linux</w:t>
+      </w:r>
+      <w:r>
+        <w:rPr>
+          <w:rFonts w:asciiTheme="minorHAnsi" w:hAnsiTheme="minorHAnsi" w:cstheme="minorHAnsi"/>
+          <w:b w:val="0"/>
+          <w:snapToGrid/>
+          <w:szCs w:val="20"/>
+        </w:rPr>
+        <w:t xml:space="preserve"> &amp; Windows</w:t>
       </w:r>
     </w:p>
     <w:p>
@@ -2126,7 +2164,7 @@
           <w:b w:val="0"/>
           <w:szCs w:val="20"/>
         </w:rPr>
-        <w:t>Visual Studio</w:t>
+        <w:t>Atom</w:t>
       </w:r>
       <w:r>
         <w:rPr>
@@ -2134,7 +2172,7 @@
           <w:b w:val="0"/>
           <w:szCs w:val="20"/>
         </w:rPr>
-        <w:t>,</w:t>
+        <w:t xml:space="preserve">, </w:t>
       </w:r>
       <w:r>
         <w:rPr>
@@ -2142,7 +2180,7 @@
           <w:b w:val="0"/>
           <w:szCs w:val="20"/>
         </w:rPr>
-        <w:t xml:space="preserve"> VS Code,</w:t>
+        <w:t>Visual Studio</w:t>
       </w:r>
       <w:r>
         <w:rPr>
@@ -2150,25 +2188,23 @@
           <w:b w:val="0"/>
           <w:szCs w:val="20"/>
         </w:rPr>
-        <w:t xml:space="preserve"> </w:t>
-      </w:r>
-      <w:proofErr w:type="spellStart"/>
+        <w:t>,</w:t>
+      </w:r>
       <w:r>
         <w:rPr>
           <w:rFonts w:ascii="Calibri" w:hAnsi="Calibri" w:cs="Calibri"/>
           <w:b w:val="0"/>
           <w:szCs w:val="20"/>
         </w:rPr>
-        <w:t>Jupytor</w:t>
-      </w:r>
-      <w:proofErr w:type="spellEnd"/>
+        <w:t xml:space="preserve"> VS Code</w:t>
+      </w:r>
       <w:r>
         <w:rPr>
           <w:rFonts w:ascii="Calibri" w:hAnsi="Calibri" w:cs="Calibri"/>
           <w:b w:val="0"/>
           <w:szCs w:val="20"/>
         </w:rPr>
-        <w:t xml:space="preserve"> Notebook, </w:t>
+        <w:t>, Anaconda</w:t>
       </w:r>
       <w:r>
         <w:rPr>
@@ -2176,23 +2212,25 @@
           <w:b w:val="0"/>
           <w:szCs w:val="20"/>
         </w:rPr>
-        <w:t>workbench</w:t>
-      </w:r>
+        <w:t xml:space="preserve">, </w:t>
+      </w:r>
+      <w:proofErr w:type="spellStart"/>
       <w:r>
         <w:rPr>
           <w:rFonts w:ascii="Calibri" w:hAnsi="Calibri" w:cs="Calibri"/>
           <w:b w:val="0"/>
           <w:szCs w:val="20"/>
         </w:rPr>
-        <w:t>, git</w:t>
-      </w:r>
+        <w:t>Jupytor</w:t>
+      </w:r>
+      <w:proofErr w:type="spellEnd"/>
       <w:r>
         <w:rPr>
           <w:rFonts w:ascii="Calibri" w:hAnsi="Calibri" w:cs="Calibri"/>
           <w:b w:val="0"/>
           <w:szCs w:val="20"/>
         </w:rPr>
-        <w:t>, Atom</w:t>
+        <w:t xml:space="preserve"> Notebook, </w:t>
       </w:r>
       <w:r>
         <w:rPr>
@@ -2200,7 +2238,15 @@
           <w:b w:val="0"/>
           <w:szCs w:val="20"/>
         </w:rPr>
-        <w:t>, Anaconda</w:t>
+        <w:t>workbench</w:t>
+      </w:r>
+      <w:r>
+        <w:rPr>
+          <w:rFonts w:ascii="Calibri" w:hAnsi="Calibri" w:cs="Calibri"/>
+          <w:b w:val="0"/>
+          <w:szCs w:val="20"/>
+        </w:rPr>
+        <w:t>, git</w:t>
       </w:r>
       <w:bookmarkStart w:id="0" w:name="_GoBack"/>
       <w:bookmarkEnd w:id="0"/>

</xml_diff>

<commit_message>
added DS to the CV
</commit_message>
<xml_diff>
--- a/MCS_project_sem_III/GaneshLondheCV.docx
+++ b/MCS_project_sem_III/GaneshLondheCV.docx
@@ -1990,6 +1990,16 @@
         </w:rPr>
         <w:t xml:space="preserve"> PHP</w:t>
       </w:r>
+      <w:r>
+        <w:rPr>
+          <w:rFonts w:asciiTheme="minorHAnsi" w:hAnsiTheme="minorHAnsi" w:cstheme="minorHAnsi"/>
+          <w:b w:val="0"/>
+          <w:bCs/>
+          <w:snapToGrid/>
+          <w:szCs w:val="20"/>
+        </w:rPr>
+        <w:t>, DS</w:t>
+      </w:r>
     </w:p>
     <w:p>
       <w:pPr>
@@ -2172,8 +2182,6 @@
         </w:rPr>
         <w:t xml:space="preserve">, </w:t>
       </w:r>
-      <w:bookmarkStart w:id="0" w:name="_GoBack"/>
-      <w:bookmarkEnd w:id="0"/>
       <w:r>
         <w:rPr>
           <w:rFonts w:ascii="Calibri" w:hAnsi="Calibri" w:cs="Calibri"/>
@@ -3096,55 +3104,23 @@
           <w:sz w:val="20"/>
           <w:szCs w:val="20"/>
         </w:rPr>
-        <w:t>In M.Sc. -II (</w:t>
-      </w:r>
-      <w:r>
-        <w:rPr>
-          <w:rFonts w:asciiTheme="minorHAnsi" w:hAnsiTheme="minorHAnsi" w:cstheme="minorHAnsi"/>
-          <w:sz w:val="20"/>
-          <w:szCs w:val="20"/>
-        </w:rPr>
-        <w:t>Computer</w:t>
-      </w:r>
-      <w:r>
-        <w:rPr>
-          <w:rFonts w:asciiTheme="minorHAnsi" w:hAnsiTheme="minorHAnsi" w:cstheme="minorHAnsi"/>
-          <w:sz w:val="20"/>
-          <w:szCs w:val="20"/>
-        </w:rPr>
-        <w:t xml:space="preserve"> Science) </w:t>
-      </w:r>
-      <w:r>
-        <w:rPr>
-          <w:rFonts w:asciiTheme="minorHAnsi" w:hAnsiTheme="minorHAnsi" w:cstheme="minorHAnsi"/>
-          <w:sz w:val="20"/>
-          <w:szCs w:val="20"/>
-        </w:rPr>
-        <w:t xml:space="preserve">I have completed the </w:t>
-      </w:r>
-      <w:r>
-        <w:rPr>
-          <w:rFonts w:asciiTheme="minorHAnsi" w:hAnsiTheme="minorHAnsi" w:cstheme="minorHAnsi"/>
-          <w:sz w:val="20"/>
-          <w:szCs w:val="20"/>
-        </w:rPr>
-        <w:t xml:space="preserve">project </w:t>
-      </w:r>
-      <w:r>
-        <w:rPr>
-          <w:rFonts w:asciiTheme="minorHAnsi" w:hAnsiTheme="minorHAnsi" w:cstheme="minorHAnsi"/>
-          <w:sz w:val="20"/>
-          <w:szCs w:val="20"/>
-        </w:rPr>
-        <w:t xml:space="preserve">named </w:t>
-      </w:r>
-      <w:r>
-        <w:rPr>
-          <w:rFonts w:asciiTheme="minorHAnsi" w:hAnsiTheme="minorHAnsi" w:cstheme="minorHAnsi"/>
-          <w:sz w:val="20"/>
-          <w:szCs w:val="20"/>
-        </w:rPr>
-        <w:t>“</w:t>
+        <w:t xml:space="preserve">Out of the box </w:t>
+      </w:r>
+      <w:r>
+        <w:rPr>
+          <w:rFonts w:asciiTheme="minorHAnsi" w:hAnsiTheme="minorHAnsi" w:cstheme="minorHAnsi"/>
+          <w:sz w:val="20"/>
+          <w:szCs w:val="20"/>
+        </w:rPr>
+        <w:t>in</w:t>
+      </w:r>
+      <w:r>
+        <w:rPr>
+          <w:rFonts w:asciiTheme="minorHAnsi" w:hAnsiTheme="minorHAnsi" w:cstheme="minorHAnsi"/>
+          <w:sz w:val="20"/>
+          <w:szCs w:val="20"/>
+        </w:rPr>
+        <w:t xml:space="preserve"> the same </w:t>
       </w:r>
       <w:r>
         <w:rPr>
@@ -3153,7 +3129,7 @@
           <w:sz w:val="20"/>
           <w:szCs w:val="20"/>
         </w:rPr>
-        <w:t>Quiz Application</w:t>
+        <w:t>organization</w:t>
       </w:r>
       <w:r>
         <w:rPr>
@@ -3162,6 +3138,74 @@
           <w:sz w:val="20"/>
           <w:szCs w:val="20"/>
         </w:rPr>
+        <w:t>,</w:t>
+      </w:r>
+      <w:r>
+        <w:rPr>
+          <w:rFonts w:asciiTheme="minorHAnsi" w:hAnsiTheme="minorHAnsi" w:cstheme="minorHAnsi"/>
+          <w:sz w:val="20"/>
+          <w:szCs w:val="20"/>
+        </w:rPr>
+        <w:t xml:space="preserve"> I have developed one </w:t>
+      </w:r>
+      <w:r>
+        <w:rPr>
+          <w:rFonts w:asciiTheme="minorHAnsi" w:hAnsiTheme="minorHAnsi" w:cstheme="minorHAnsi"/>
+          <w:sz w:val="20"/>
+          <w:szCs w:val="20"/>
+        </w:rPr>
+        <w:t>application</w:t>
+      </w:r>
+      <w:r>
+        <w:rPr>
+          <w:rFonts w:asciiTheme="minorHAnsi" w:hAnsiTheme="minorHAnsi" w:cstheme="minorHAnsi"/>
+          <w:sz w:val="20"/>
+          <w:szCs w:val="20"/>
+        </w:rPr>
+        <w:t xml:space="preserve"> in C#</w:t>
+      </w:r>
+      <w:r>
+        <w:rPr>
+          <w:rFonts w:asciiTheme="minorHAnsi" w:hAnsiTheme="minorHAnsi" w:cstheme="minorHAnsi"/>
+          <w:sz w:val="20"/>
+          <w:szCs w:val="20"/>
+        </w:rPr>
+        <w:t xml:space="preserve"> for</w:t>
+      </w:r>
+      <w:r>
+        <w:rPr>
+          <w:rFonts w:asciiTheme="minorHAnsi" w:hAnsiTheme="minorHAnsi" w:cstheme="minorHAnsi"/>
+          <w:b/>
+          <w:sz w:val="20"/>
+          <w:szCs w:val="20"/>
+        </w:rPr>
+        <w:t xml:space="preserve"> “</w:t>
+      </w:r>
+      <w:r>
+        <w:rPr>
+          <w:rFonts w:asciiTheme="minorHAnsi" w:hAnsiTheme="minorHAnsi" w:cstheme="minorHAnsi"/>
+          <w:b/>
+          <w:sz w:val="20"/>
+          <w:szCs w:val="20"/>
+        </w:rPr>
+        <w:t>CVE</w:t>
+      </w:r>
+      <w:r>
+        <w:rPr>
+          <w:rFonts w:asciiTheme="minorHAnsi" w:hAnsiTheme="minorHAnsi" w:cstheme="minorHAnsi"/>
+          <w:b/>
+          <w:sz w:val="20"/>
+          <w:szCs w:val="20"/>
+        </w:rPr>
+        <w:t xml:space="preserve"> checking tool</w:t>
+      </w:r>
+      <w:r>
+        <w:rPr>
+          <w:rFonts w:asciiTheme="minorHAnsi" w:hAnsiTheme="minorHAnsi" w:cstheme="minorHAnsi"/>
+          <w:b/>
+          <w:sz w:val="20"/>
+          <w:szCs w:val="20"/>
+        </w:rPr>
         <w:t>”</w:t>
       </w:r>
       <w:r>
@@ -3170,7 +3214,7 @@
           <w:sz w:val="20"/>
           <w:szCs w:val="20"/>
         </w:rPr>
-        <w:t xml:space="preserve"> (</w:t>
+        <w:t xml:space="preserve"> for </w:t>
       </w:r>
       <w:r>
         <w:rPr>
@@ -3179,15 +3223,107 @@
           <w:sz w:val="20"/>
           <w:szCs w:val="20"/>
         </w:rPr>
-        <w:t>Android</w:t>
-      </w:r>
-      <w:r>
-        <w:rPr>
-          <w:rFonts w:asciiTheme="minorHAnsi" w:hAnsiTheme="minorHAnsi" w:cstheme="minorHAnsi"/>
-          <w:sz w:val="20"/>
-          <w:szCs w:val="20"/>
-        </w:rPr>
-        <w:t>).</w:t>
+        <w:t>Creo</w:t>
+      </w:r>
+      <w:r>
+        <w:rPr>
+          <w:rFonts w:asciiTheme="minorHAnsi" w:hAnsiTheme="minorHAnsi" w:cstheme="minorHAnsi"/>
+          <w:sz w:val="20"/>
+          <w:szCs w:val="20"/>
+        </w:rPr>
+        <w:t xml:space="preserve">.  Which handles </w:t>
+      </w:r>
+      <w:r>
+        <w:rPr>
+          <w:rFonts w:asciiTheme="minorHAnsi" w:hAnsiTheme="minorHAnsi" w:cstheme="minorHAnsi"/>
+          <w:sz w:val="20"/>
+          <w:szCs w:val="20"/>
+        </w:rPr>
+        <w:t>scanning directory</w:t>
+      </w:r>
+      <w:r>
+        <w:rPr>
+          <w:rFonts w:asciiTheme="minorHAnsi" w:hAnsiTheme="minorHAnsi" w:cstheme="minorHAnsi"/>
+          <w:sz w:val="20"/>
+          <w:szCs w:val="20"/>
+        </w:rPr>
+        <w:t>,</w:t>
+      </w:r>
+      <w:r>
+        <w:rPr>
+          <w:rFonts w:asciiTheme="minorHAnsi" w:hAnsiTheme="minorHAnsi" w:cstheme="minorHAnsi"/>
+          <w:sz w:val="20"/>
+          <w:szCs w:val="20"/>
+        </w:rPr>
+        <w:t xml:space="preserve"> comparing</w:t>
+      </w:r>
+      <w:r>
+        <w:rPr>
+          <w:rFonts w:asciiTheme="minorHAnsi" w:hAnsiTheme="minorHAnsi" w:cstheme="minorHAnsi"/>
+          <w:sz w:val="20"/>
+          <w:szCs w:val="20"/>
+        </w:rPr>
+        <w:t xml:space="preserve"> and creating</w:t>
+      </w:r>
+      <w:r>
+        <w:rPr>
+          <w:rFonts w:asciiTheme="minorHAnsi" w:hAnsiTheme="minorHAnsi" w:cstheme="minorHAnsi"/>
+          <w:sz w:val="20"/>
+          <w:szCs w:val="20"/>
+        </w:rPr>
+        <w:t xml:space="preserve"> the text files</w:t>
+      </w:r>
+      <w:r>
+        <w:rPr>
+          <w:rFonts w:asciiTheme="minorHAnsi" w:hAnsiTheme="minorHAnsi" w:cstheme="minorHAnsi"/>
+          <w:sz w:val="20"/>
+          <w:szCs w:val="20"/>
+        </w:rPr>
+        <w:t xml:space="preserve"> as a result</w:t>
+      </w:r>
+      <w:r>
+        <w:rPr>
+          <w:rFonts w:asciiTheme="minorHAnsi" w:hAnsiTheme="minorHAnsi" w:cstheme="minorHAnsi"/>
+          <w:sz w:val="20"/>
+          <w:szCs w:val="20"/>
+        </w:rPr>
+        <w:t>.</w:t>
+      </w:r>
+    </w:p>
+    <w:p>
+      <w:pPr>
+        <w:pStyle w:val="ListParagraph"/>
+        <w:spacing w:line="360" w:lineRule="auto"/>
+        <w:jc w:val="both"/>
+        <w:rPr>
+          <w:rFonts w:asciiTheme="minorHAnsi" w:hAnsiTheme="minorHAnsi" w:cstheme="minorHAnsi"/>
+          <w:sz w:val="20"/>
+          <w:szCs w:val="20"/>
+        </w:rPr>
+      </w:pPr>
+    </w:p>
+    <w:p>
+      <w:pPr>
+        <w:pStyle w:val="Heading1"/>
+        <w:pBdr>
+          <w:bottom w:val="single" w:sz="12" w:space="1" w:color="auto"/>
+        </w:pBdr>
+        <w:spacing w:before="0" w:line="360" w:lineRule="auto"/>
+        <w:ind w:firstLine="270"/>
+        <w:rPr>
+          <w:rFonts w:asciiTheme="minorHAnsi" w:hAnsiTheme="minorHAnsi" w:cstheme="minorHAnsi"/>
+          <w:sz w:val="20"/>
+          <w:szCs w:val="20"/>
+        </w:rPr>
+      </w:pPr>
+      <w:r>
+        <w:rPr>
+          <w:rFonts w:asciiTheme="minorHAnsi" w:hAnsiTheme="minorHAnsi" w:cstheme="minorHAnsi"/>
+          <w:color w:val="auto"/>
+          <w:sz w:val="24"/>
+          <w:szCs w:val="24"/>
+        </w:rPr>
+        <w:t>Interests/Hobbies</w:t>
       </w:r>
     </w:p>
     <w:p>
@@ -3211,226 +3347,41 @@
           <w:sz w:val="20"/>
           <w:szCs w:val="20"/>
         </w:rPr>
-        <w:t xml:space="preserve">Out of the box </w:t>
-      </w:r>
-      <w:r>
-        <w:rPr>
-          <w:rFonts w:asciiTheme="minorHAnsi" w:hAnsiTheme="minorHAnsi" w:cstheme="minorHAnsi"/>
-          <w:sz w:val="20"/>
-          <w:szCs w:val="20"/>
-        </w:rPr>
-        <w:t>in</w:t>
-      </w:r>
-      <w:r>
-        <w:rPr>
-          <w:rFonts w:asciiTheme="minorHAnsi" w:hAnsiTheme="minorHAnsi" w:cstheme="minorHAnsi"/>
-          <w:sz w:val="20"/>
-          <w:szCs w:val="20"/>
-        </w:rPr>
-        <w:t xml:space="preserve"> the same </w:t>
-      </w:r>
-      <w:r>
-        <w:rPr>
-          <w:rFonts w:asciiTheme="minorHAnsi" w:hAnsiTheme="minorHAnsi" w:cstheme="minorHAnsi"/>
-          <w:b/>
-          <w:sz w:val="20"/>
-          <w:szCs w:val="20"/>
-        </w:rPr>
-        <w:t>organization</w:t>
-      </w:r>
-      <w:r>
-        <w:rPr>
-          <w:rFonts w:asciiTheme="minorHAnsi" w:hAnsiTheme="minorHAnsi" w:cstheme="minorHAnsi"/>
-          <w:b/>
-          <w:sz w:val="20"/>
-          <w:szCs w:val="20"/>
-        </w:rPr>
-        <w:t>,</w:t>
-      </w:r>
-      <w:r>
-        <w:rPr>
-          <w:rFonts w:asciiTheme="minorHAnsi" w:hAnsiTheme="minorHAnsi" w:cstheme="minorHAnsi"/>
-          <w:sz w:val="20"/>
-          <w:szCs w:val="20"/>
-        </w:rPr>
-        <w:t xml:space="preserve"> I have developed one </w:t>
-      </w:r>
-      <w:r>
-        <w:rPr>
-          <w:rFonts w:asciiTheme="minorHAnsi" w:hAnsiTheme="minorHAnsi" w:cstheme="minorHAnsi"/>
-          <w:sz w:val="20"/>
-          <w:szCs w:val="20"/>
-        </w:rPr>
-        <w:t>application</w:t>
-      </w:r>
-      <w:r>
-        <w:rPr>
-          <w:rFonts w:asciiTheme="minorHAnsi" w:hAnsiTheme="minorHAnsi" w:cstheme="minorHAnsi"/>
-          <w:sz w:val="20"/>
-          <w:szCs w:val="20"/>
-        </w:rPr>
-        <w:t xml:space="preserve"> in C#</w:t>
-      </w:r>
-      <w:r>
-        <w:rPr>
-          <w:rFonts w:asciiTheme="minorHAnsi" w:hAnsiTheme="minorHAnsi" w:cstheme="minorHAnsi"/>
-          <w:sz w:val="20"/>
-          <w:szCs w:val="20"/>
-        </w:rPr>
-        <w:t xml:space="preserve"> for</w:t>
-      </w:r>
-      <w:r>
-        <w:rPr>
-          <w:rFonts w:asciiTheme="minorHAnsi" w:hAnsiTheme="minorHAnsi" w:cstheme="minorHAnsi"/>
-          <w:b/>
-          <w:sz w:val="20"/>
-          <w:szCs w:val="20"/>
-        </w:rPr>
-        <w:t xml:space="preserve"> “</w:t>
-      </w:r>
-      <w:r>
-        <w:rPr>
-          <w:rFonts w:asciiTheme="minorHAnsi" w:hAnsiTheme="minorHAnsi" w:cstheme="minorHAnsi"/>
-          <w:b/>
-          <w:sz w:val="20"/>
-          <w:szCs w:val="20"/>
-        </w:rPr>
-        <w:t>CVE</w:t>
-      </w:r>
-      <w:r>
-        <w:rPr>
-          <w:rFonts w:asciiTheme="minorHAnsi" w:hAnsiTheme="minorHAnsi" w:cstheme="minorHAnsi"/>
-          <w:b/>
-          <w:sz w:val="20"/>
-          <w:szCs w:val="20"/>
-        </w:rPr>
-        <w:t xml:space="preserve"> checking tool</w:t>
-      </w:r>
-      <w:r>
-        <w:rPr>
-          <w:rFonts w:asciiTheme="minorHAnsi" w:hAnsiTheme="minorHAnsi" w:cstheme="minorHAnsi"/>
-          <w:b/>
-          <w:sz w:val="20"/>
-          <w:szCs w:val="20"/>
-        </w:rPr>
-        <w:t>”</w:t>
-      </w:r>
-      <w:r>
-        <w:rPr>
-          <w:rFonts w:asciiTheme="minorHAnsi" w:hAnsiTheme="minorHAnsi" w:cstheme="minorHAnsi"/>
-          <w:sz w:val="20"/>
-          <w:szCs w:val="20"/>
-        </w:rPr>
-        <w:t xml:space="preserve"> for </w:t>
-      </w:r>
-      <w:r>
-        <w:rPr>
-          <w:rFonts w:asciiTheme="minorHAnsi" w:hAnsiTheme="minorHAnsi" w:cstheme="minorHAnsi"/>
-          <w:b/>
-          <w:sz w:val="20"/>
-          <w:szCs w:val="20"/>
-        </w:rPr>
-        <w:t>Creo</w:t>
-      </w:r>
-      <w:r>
-        <w:rPr>
-          <w:rFonts w:asciiTheme="minorHAnsi" w:hAnsiTheme="minorHAnsi" w:cstheme="minorHAnsi"/>
-          <w:sz w:val="20"/>
-          <w:szCs w:val="20"/>
-        </w:rPr>
-        <w:t xml:space="preserve">.  Which handles </w:t>
-      </w:r>
-      <w:r>
-        <w:rPr>
-          <w:rFonts w:asciiTheme="minorHAnsi" w:hAnsiTheme="minorHAnsi" w:cstheme="minorHAnsi"/>
-          <w:sz w:val="20"/>
-          <w:szCs w:val="20"/>
-        </w:rPr>
-        <w:t>scanning directory</w:t>
-      </w:r>
-      <w:r>
-        <w:rPr>
-          <w:rFonts w:asciiTheme="minorHAnsi" w:hAnsiTheme="minorHAnsi" w:cstheme="minorHAnsi"/>
-          <w:sz w:val="20"/>
-          <w:szCs w:val="20"/>
-        </w:rPr>
-        <w:t>,</w:t>
-      </w:r>
-      <w:r>
-        <w:rPr>
-          <w:rFonts w:asciiTheme="minorHAnsi" w:hAnsiTheme="minorHAnsi" w:cstheme="minorHAnsi"/>
-          <w:sz w:val="20"/>
-          <w:szCs w:val="20"/>
-        </w:rPr>
-        <w:t xml:space="preserve"> comparing</w:t>
-      </w:r>
-      <w:r>
-        <w:rPr>
-          <w:rFonts w:asciiTheme="minorHAnsi" w:hAnsiTheme="minorHAnsi" w:cstheme="minorHAnsi"/>
-          <w:sz w:val="20"/>
-          <w:szCs w:val="20"/>
-        </w:rPr>
-        <w:t xml:space="preserve"> and creating</w:t>
-      </w:r>
-      <w:r>
-        <w:rPr>
-          <w:rFonts w:asciiTheme="minorHAnsi" w:hAnsiTheme="minorHAnsi" w:cstheme="minorHAnsi"/>
-          <w:sz w:val="20"/>
-          <w:szCs w:val="20"/>
-        </w:rPr>
-        <w:t xml:space="preserve"> the text files</w:t>
-      </w:r>
-      <w:r>
-        <w:rPr>
-          <w:rFonts w:asciiTheme="minorHAnsi" w:hAnsiTheme="minorHAnsi" w:cstheme="minorHAnsi"/>
-          <w:sz w:val="20"/>
-          <w:szCs w:val="20"/>
-        </w:rPr>
-        <w:t xml:space="preserve"> as a result</w:t>
-      </w:r>
-      <w:r>
-        <w:rPr>
-          <w:rFonts w:asciiTheme="minorHAnsi" w:hAnsiTheme="minorHAnsi" w:cstheme="minorHAnsi"/>
-          <w:sz w:val="20"/>
-          <w:szCs w:val="20"/>
-        </w:rPr>
-        <w:t>.</w:t>
-      </w:r>
-    </w:p>
-    <w:p>
-      <w:pPr>
-        <w:pStyle w:val="ListParagraph"/>
-        <w:spacing w:line="360" w:lineRule="auto"/>
-        <w:jc w:val="both"/>
-        <w:rPr>
-          <w:rFonts w:asciiTheme="minorHAnsi" w:hAnsiTheme="minorHAnsi" w:cstheme="minorHAnsi"/>
-          <w:sz w:val="20"/>
-          <w:szCs w:val="20"/>
-        </w:rPr>
-      </w:pPr>
-    </w:p>
-    <w:p>
-      <w:pPr>
-        <w:pStyle w:val="Heading1"/>
-        <w:pBdr>
-          <w:bottom w:val="single" w:sz="12" w:space="1" w:color="auto"/>
-        </w:pBdr>
-        <w:spacing w:before="0" w:line="360" w:lineRule="auto"/>
-        <w:ind w:firstLine="270"/>
-        <w:rPr>
-          <w:rFonts w:asciiTheme="minorHAnsi" w:hAnsiTheme="minorHAnsi" w:cstheme="minorHAnsi"/>
-          <w:sz w:val="20"/>
-          <w:szCs w:val="20"/>
-        </w:rPr>
-      </w:pPr>
-      <w:r>
-        <w:rPr>
-          <w:rFonts w:asciiTheme="minorHAnsi" w:hAnsiTheme="minorHAnsi" w:cstheme="minorHAnsi"/>
-          <w:color w:val="auto"/>
-          <w:sz w:val="24"/>
-          <w:szCs w:val="24"/>
-        </w:rPr>
-        <w:t>Interests/Hobbies</w:t>
+        <w:t>Reading</w:t>
+      </w:r>
+      <w:r>
+        <w:rPr>
+          <w:rFonts w:asciiTheme="minorHAnsi" w:hAnsiTheme="minorHAnsi" w:cstheme="minorHAnsi"/>
+          <w:sz w:val="20"/>
+          <w:szCs w:val="20"/>
+        </w:rPr>
+        <w:tab/>
+      </w:r>
+      <w:r>
+        <w:rPr>
+          <w:rFonts w:asciiTheme="minorHAnsi" w:hAnsiTheme="minorHAnsi" w:cstheme="minorHAnsi"/>
+          <w:sz w:val="20"/>
+          <w:szCs w:val="20"/>
+        </w:rPr>
+        <w:tab/>
+        <w:t>Programming</w:t>
+      </w:r>
+      <w:r>
+        <w:rPr>
+          <w:rFonts w:asciiTheme="minorHAnsi" w:hAnsiTheme="minorHAnsi" w:cstheme="minorHAnsi"/>
+          <w:sz w:val="20"/>
+          <w:szCs w:val="20"/>
+        </w:rPr>
+        <w:tab/>
+      </w:r>
+      <w:r>
+        <w:rPr>
+          <w:rFonts w:asciiTheme="minorHAnsi" w:hAnsiTheme="minorHAnsi" w:cstheme="minorHAnsi"/>
+          <w:sz w:val="20"/>
+          <w:szCs w:val="20"/>
+        </w:rPr>
+        <w:tab/>
+        <w:t>Photography</w:t>
       </w:r>
     </w:p>
     <w:p>
@@ -3454,7 +3405,7 @@
           <w:sz w:val="20"/>
           <w:szCs w:val="20"/>
         </w:rPr>
-        <w:t>Reading</w:t>
+        <w:t>Writing</w:t>
       </w:r>
       <w:r>
         <w:rPr>
@@ -3471,25 +3422,55 @@
           <w:szCs w:val="20"/>
         </w:rPr>
         <w:tab/>
-        <w:t>Programming</w:t>
-      </w:r>
-      <w:r>
-        <w:rPr>
-          <w:rFonts w:asciiTheme="minorHAnsi" w:hAnsiTheme="minorHAnsi" w:cstheme="minorHAnsi"/>
-          <w:sz w:val="20"/>
-          <w:szCs w:val="20"/>
-        </w:rPr>
-        <w:tab/>
-      </w:r>
-      <w:r>
-        <w:rPr>
-          <w:rFonts w:asciiTheme="minorHAnsi" w:hAnsiTheme="minorHAnsi" w:cstheme="minorHAnsi"/>
-          <w:sz w:val="20"/>
-          <w:szCs w:val="20"/>
-        </w:rPr>
-        <w:tab/>
-        <w:t>Photography</w:t>
-      </w:r>
+        <w:t>Swimming</w:t>
+      </w:r>
+    </w:p>
+    <w:p>
+      <w:pPr>
+        <w:ind w:right="-97"/>
+        <w:jc w:val="both"/>
+        <w:rPr>
+          <w:rFonts w:asciiTheme="minorHAnsi" w:hAnsiTheme="minorHAnsi" w:cstheme="minorHAnsi"/>
+          <w:sz w:val="20"/>
+          <w:szCs w:val="20"/>
+        </w:rPr>
+      </w:pPr>
+    </w:p>
+    <w:p>
+      <w:pPr>
+        <w:pStyle w:val="Heading1"/>
+        <w:pBdr>
+          <w:bottom w:val="single" w:sz="12" w:space="1" w:color="auto"/>
+        </w:pBdr>
+        <w:spacing w:before="0" w:line="360" w:lineRule="auto"/>
+        <w:ind w:firstLine="360"/>
+        <w:rPr>
+          <w:rFonts w:asciiTheme="minorHAnsi" w:hAnsiTheme="minorHAnsi" w:cstheme="minorHAnsi"/>
+          <w:color w:val="auto"/>
+          <w:sz w:val="24"/>
+          <w:szCs w:val="24"/>
+        </w:rPr>
+      </w:pPr>
+      <w:r>
+        <w:rPr>
+          <w:rFonts w:asciiTheme="minorHAnsi" w:hAnsiTheme="minorHAnsi" w:cstheme="minorHAnsi"/>
+          <w:color w:val="auto"/>
+          <w:sz w:val="24"/>
+          <w:szCs w:val="24"/>
+        </w:rPr>
+        <w:t>Achievements and Certificates</w:t>
+      </w:r>
+    </w:p>
+    <w:p>
+      <w:pPr>
+        <w:pStyle w:val="ListParagraph"/>
+        <w:jc w:val="both"/>
+        <w:rPr>
+          <w:rFonts w:asciiTheme="minorHAnsi" w:hAnsiTheme="minorHAnsi" w:cstheme="minorHAnsi"/>
+          <w:sz w:val="20"/>
+          <w:szCs w:val="20"/>
+        </w:rPr>
+      </w:pPr>
     </w:p>
     <w:p>
       <w:pPr>
@@ -3502,39 +3483,43 @@
         <w:jc w:val="both"/>
         <w:rPr>
           <w:rFonts w:asciiTheme="minorHAnsi" w:hAnsiTheme="minorHAnsi" w:cstheme="minorHAnsi"/>
-          <w:sz w:val="20"/>
-          <w:szCs w:val="20"/>
-        </w:rPr>
-      </w:pPr>
-      <w:r>
-        <w:rPr>
-          <w:rFonts w:asciiTheme="minorHAnsi" w:hAnsiTheme="minorHAnsi" w:cstheme="minorHAnsi"/>
-          <w:sz w:val="20"/>
-          <w:szCs w:val="20"/>
-        </w:rPr>
-        <w:t>Writing</w:t>
-      </w:r>
-      <w:r>
-        <w:rPr>
-          <w:rFonts w:asciiTheme="minorHAnsi" w:hAnsiTheme="minorHAnsi" w:cstheme="minorHAnsi"/>
-          <w:sz w:val="20"/>
-          <w:szCs w:val="20"/>
-        </w:rPr>
-        <w:tab/>
-      </w:r>
-      <w:r>
-        <w:rPr>
-          <w:rFonts w:asciiTheme="minorHAnsi" w:hAnsiTheme="minorHAnsi" w:cstheme="minorHAnsi"/>
-          <w:sz w:val="20"/>
-          <w:szCs w:val="20"/>
-        </w:rPr>
-        <w:tab/>
-        <w:t>Swimming</w:t>
+          <w:b/>
+          <w:sz w:val="20"/>
+          <w:szCs w:val="20"/>
+        </w:rPr>
+      </w:pPr>
+      <w:r>
+        <w:rPr>
+          <w:rFonts w:asciiTheme="minorHAnsi" w:hAnsiTheme="minorHAnsi" w:cstheme="minorHAnsi"/>
+          <w:b/>
+          <w:sz w:val="20"/>
+          <w:szCs w:val="20"/>
+        </w:rPr>
+        <w:t>Business English Certificate</w:t>
+      </w:r>
+      <w:r>
+        <w:rPr>
+          <w:rFonts w:asciiTheme="minorHAnsi" w:hAnsiTheme="minorHAnsi" w:cstheme="minorHAnsi"/>
+          <w:b/>
+          <w:sz w:val="20"/>
+          <w:szCs w:val="20"/>
+        </w:rPr>
+        <w:t xml:space="preserve"> </w:t>
+      </w:r>
+      <w:r>
+        <w:rPr>
+          <w:rFonts w:asciiTheme="minorHAnsi" w:hAnsiTheme="minorHAnsi" w:cstheme="minorHAnsi"/>
+          <w:b/>
+          <w:sz w:val="20"/>
+          <w:szCs w:val="20"/>
+        </w:rPr>
+        <w:t>(2015)</w:t>
       </w:r>
     </w:p>
     <w:p>
       <w:pPr>
-        <w:ind w:right="-97"/>
+        <w:pStyle w:val="ListParagraph"/>
+        <w:spacing w:line="360" w:lineRule="auto"/>
         <w:jc w:val="both"/>
         <w:rPr>
           <w:rFonts w:asciiTheme="minorHAnsi" w:hAnsiTheme="minorHAnsi" w:cstheme="minorHAnsi"/>
@@ -3542,35 +3527,19 @@
           <w:szCs w:val="20"/>
         </w:rPr>
       </w:pPr>
+      <w:r>
+        <w:rPr>
+          <w:rFonts w:asciiTheme="minorHAnsi" w:hAnsiTheme="minorHAnsi" w:cstheme="minorHAnsi"/>
+          <w:sz w:val="20"/>
+          <w:szCs w:val="20"/>
+        </w:rPr>
+        <w:t>Business related studies with English Language skills</w:t>
+      </w:r>
     </w:p>
     <w:p>
       <w:pPr>
-        <w:pStyle w:val="Heading1"/>
-        <w:pBdr>
-          <w:bottom w:val="single" w:sz="12" w:space="1" w:color="auto"/>
-        </w:pBdr>
-        <w:spacing w:before="0" w:line="360" w:lineRule="auto"/>
-        <w:ind w:firstLine="360"/>
-        <w:rPr>
-          <w:rFonts w:asciiTheme="minorHAnsi" w:hAnsiTheme="minorHAnsi" w:cstheme="minorHAnsi"/>
-          <w:color w:val="auto"/>
-          <w:sz w:val="24"/>
-          <w:szCs w:val="24"/>
-        </w:rPr>
-      </w:pPr>
-      <w:r>
-        <w:rPr>
-          <w:rFonts w:asciiTheme="minorHAnsi" w:hAnsiTheme="minorHAnsi" w:cstheme="minorHAnsi"/>
-          <w:color w:val="auto"/>
-          <w:sz w:val="24"/>
-          <w:szCs w:val="24"/>
-        </w:rPr>
-        <w:t>Achievements and Certificates</w:t>
-      </w:r>
-    </w:p>
-    <w:p>
-      <w:pPr>
         <w:pStyle w:val="ListParagraph"/>
+        <w:spacing w:line="360" w:lineRule="auto"/>
         <w:jc w:val="both"/>
         <w:rPr>
           <w:rFonts w:asciiTheme="minorHAnsi" w:hAnsiTheme="minorHAnsi" w:cstheme="minorHAnsi"/>
@@ -3578,6 +3547,14 @@
           <w:szCs w:val="20"/>
         </w:rPr>
       </w:pPr>
+      <w:r>
+        <w:rPr>
+          <w:rFonts w:asciiTheme="minorHAnsi" w:hAnsiTheme="minorHAnsi" w:cstheme="minorHAnsi"/>
+          <w:sz w:val="20"/>
+          <w:szCs w:val="20"/>
+        </w:rPr>
+        <w:t>University of Cambridge</w:t>
+      </w:r>
     </w:p>
     <w:p>
       <w:pPr>
@@ -3602,25 +3579,7 @@
           <w:sz w:val="20"/>
           <w:szCs w:val="20"/>
         </w:rPr>
-        <w:t>Business English Certificate</w:t>
-      </w:r>
-      <w:r>
-        <w:rPr>
-          <w:rFonts w:asciiTheme="minorHAnsi" w:hAnsiTheme="minorHAnsi" w:cstheme="minorHAnsi"/>
-          <w:b/>
-          <w:sz w:val="20"/>
-          <w:szCs w:val="20"/>
-        </w:rPr>
-        <w:t xml:space="preserve"> </w:t>
-      </w:r>
-      <w:r>
-        <w:rPr>
-          <w:rFonts w:asciiTheme="minorHAnsi" w:hAnsiTheme="minorHAnsi" w:cstheme="minorHAnsi"/>
-          <w:b/>
-          <w:sz w:val="20"/>
-          <w:szCs w:val="20"/>
-        </w:rPr>
-        <w:t>(2015)</w:t>
+        <w:t>Silver Medal in Swimming (2017)</w:t>
       </w:r>
     </w:p>
     <w:p>
@@ -3640,7 +3599,7 @@
           <w:sz w:val="20"/>
           <w:szCs w:val="20"/>
         </w:rPr>
-        <w:t>Business related studies with English Language skills</w:t>
+        <w:t>A state level competition held by</w:t>
       </w:r>
     </w:p>
     <w:p>
@@ -3660,7 +3619,7 @@
           <w:sz w:val="20"/>
           <w:szCs w:val="20"/>
         </w:rPr>
-        <w:t>University of Cambridge</w:t>
+        <w:t>MIT college, Pune</w:t>
       </w:r>
     </w:p>
     <w:p>
@@ -3686,7 +3645,7 @@
           <w:sz w:val="20"/>
           <w:szCs w:val="20"/>
         </w:rPr>
-        <w:t>Silver Medal in Swimming (2017)</w:t>
+        <w:t>Bronze Medal in Swimming (2017)</w:t>
       </w:r>
     </w:p>
     <w:p>
@@ -3726,33 +3685,15 @@
           <w:sz w:val="20"/>
           <w:szCs w:val="20"/>
         </w:rPr>
-        <w:t>MIT college, Pune</w:t>
-      </w:r>
-    </w:p>
-    <w:p>
-      <w:pPr>
-        <w:pStyle w:val="ListParagraph"/>
-        <w:numPr>
-          <w:ilvl w:val="0"/>
-          <w:numId w:val="21"/>
-        </w:numPr>
-        <w:spacing w:line="360" w:lineRule="auto"/>
-        <w:jc w:val="both"/>
-        <w:rPr>
-          <w:rFonts w:asciiTheme="minorHAnsi" w:hAnsiTheme="minorHAnsi" w:cstheme="minorHAnsi"/>
-          <w:b/>
-          <w:sz w:val="20"/>
-          <w:szCs w:val="20"/>
-        </w:rPr>
-      </w:pPr>
-      <w:r>
-        <w:rPr>
-          <w:rFonts w:asciiTheme="minorHAnsi" w:hAnsiTheme="minorHAnsi" w:cstheme="minorHAnsi"/>
-          <w:b/>
-          <w:sz w:val="20"/>
-          <w:szCs w:val="20"/>
-        </w:rPr>
-        <w:t>Bronze Medal in Swimming (2017)</w:t>
+        <w:t>S P</w:t>
+      </w:r>
+      <w:r>
+        <w:rPr>
+          <w:rFonts w:asciiTheme="minorHAnsi" w:hAnsiTheme="minorHAnsi" w:cstheme="minorHAnsi"/>
+          <w:sz w:val="20"/>
+          <w:szCs w:val="20"/>
+        </w:rPr>
+        <w:t xml:space="preserve"> college, Pune</w:t>
       </w:r>
     </w:p>
     <w:p>
@@ -3766,42 +3707,8 @@
           <w:szCs w:val="20"/>
         </w:rPr>
       </w:pPr>
-      <w:r>
-        <w:rPr>
-          <w:rFonts w:asciiTheme="minorHAnsi" w:hAnsiTheme="minorHAnsi" w:cstheme="minorHAnsi"/>
-          <w:sz w:val="20"/>
-          <w:szCs w:val="20"/>
-        </w:rPr>
-        <w:t>A state level competition held by</w:t>
-      </w:r>
-    </w:p>
-    <w:p>
-      <w:pPr>
-        <w:pStyle w:val="ListParagraph"/>
-        <w:spacing w:line="360" w:lineRule="auto"/>
-        <w:jc w:val="both"/>
-        <w:rPr>
-          <w:rFonts w:asciiTheme="minorHAnsi" w:hAnsiTheme="minorHAnsi" w:cstheme="minorHAnsi"/>
-          <w:sz w:val="20"/>
-          <w:szCs w:val="20"/>
-        </w:rPr>
-      </w:pPr>
-      <w:r>
-        <w:rPr>
-          <w:rFonts w:asciiTheme="minorHAnsi" w:hAnsiTheme="minorHAnsi" w:cstheme="minorHAnsi"/>
-          <w:sz w:val="20"/>
-          <w:szCs w:val="20"/>
-        </w:rPr>
-        <w:t>S P</w:t>
-      </w:r>
-      <w:r>
-        <w:rPr>
-          <w:rFonts w:asciiTheme="minorHAnsi" w:hAnsiTheme="minorHAnsi" w:cstheme="minorHAnsi"/>
-          <w:sz w:val="20"/>
-          <w:szCs w:val="20"/>
-        </w:rPr>
-        <w:t xml:space="preserve"> college, Pune</w:t>
-      </w:r>
+      <w:bookmarkStart w:id="0" w:name="_GoBack"/>
+      <w:bookmarkEnd w:id="0"/>
     </w:p>
     <w:p>
       <w:pPr>

</xml_diff>

<commit_message>
preparing final pppt and speech for tomorrow's presentation
</commit_message>
<xml_diff>
--- a/MCS_project_sem_III/GaneshLondheCV.docx
+++ b/MCS_project_sem_III/GaneshLondheCV.docx
@@ -117,8 +117,6 @@
       <w:pPr>
         <w:spacing w:line="276" w:lineRule="auto"/>
         <w:rPr>
-          <w:rFonts w:asciiTheme="minorHAnsi" w:hAnsiTheme="minorHAnsi" w:cstheme="minorHAnsi"/>
-          <w:i/>
           <w:sz w:val="20"/>
           <w:szCs w:val="20"/>
         </w:rPr>
@@ -172,84 +170,48 @@
         <w:rPr>
           <w:rFonts w:asciiTheme="minorHAnsi" w:hAnsiTheme="minorHAnsi" w:cstheme="minorHAnsi"/>
         </w:rPr>
-        <w:t xml:space="preserve">                                                   </w:t>
-      </w:r>
-      <w:r>
-        <w:rPr>
-          <w:rFonts w:asciiTheme="minorHAnsi" w:hAnsiTheme="minorHAnsi" w:cstheme="minorHAnsi"/>
-        </w:rPr>
-        <w:t xml:space="preserve">     </w:t>
-      </w:r>
-      <w:r>
-        <w:rPr>
-          <w:rFonts w:asciiTheme="minorHAnsi" w:hAnsiTheme="minorHAnsi" w:cstheme="minorHAnsi"/>
+        <w:t xml:space="preserve"> </w:t>
+      </w:r>
+      <w:r>
+        <w:rPr>
+          <w:rFonts w:asciiTheme="minorHAnsi" w:hAnsiTheme="minorHAnsi" w:cstheme="minorHAnsi"/>
+          <w:sz w:val="20"/>
+          <w:szCs w:val="20"/>
         </w:rPr>
         <w:tab/>
       </w:r>
       <w:r>
         <w:rPr>
           <w:rFonts w:asciiTheme="minorHAnsi" w:hAnsiTheme="minorHAnsi" w:cstheme="minorHAnsi"/>
+          <w:sz w:val="20"/>
+          <w:szCs w:val="20"/>
         </w:rPr>
         <w:tab/>
       </w:r>
       <w:r>
         <w:rPr>
           <w:rFonts w:asciiTheme="minorHAnsi" w:hAnsiTheme="minorHAnsi" w:cstheme="minorHAnsi"/>
+          <w:sz w:val="20"/>
+          <w:szCs w:val="20"/>
         </w:rPr>
         <w:tab/>
       </w:r>
       <w:r>
         <w:rPr>
           <w:rFonts w:asciiTheme="minorHAnsi" w:hAnsiTheme="minorHAnsi" w:cstheme="minorHAnsi"/>
-        </w:rPr>
-        <w:t xml:space="preserve">                                  </w:t>
-      </w:r>
-      <w:r>
-        <w:rPr>
-          <w:rFonts w:asciiTheme="minorHAnsi" w:hAnsiTheme="minorHAnsi" w:cstheme="minorHAnsi"/>
-        </w:rPr>
-        <w:t xml:space="preserve">     </w:t>
-      </w:r>
-      <w:r>
-        <w:rPr>
-          <w:rFonts w:asciiTheme="minorHAnsi" w:hAnsiTheme="minorHAnsi" w:cstheme="minorHAnsi"/>
+          <w:sz w:val="20"/>
+          <w:szCs w:val="20"/>
         </w:rPr>
         <w:tab/>
       </w:r>
       <w:r>
         <w:rPr>
           <w:rFonts w:asciiTheme="minorHAnsi" w:hAnsiTheme="minorHAnsi" w:cstheme="minorHAnsi"/>
+          <w:sz w:val="20"/>
+          <w:szCs w:val="20"/>
         </w:rPr>
         <w:tab/>
-        <w:t xml:space="preserve">       </w:t>
-      </w:r>
-      <w:r>
-        <w:rPr>
-          <w:rFonts w:asciiTheme="minorHAnsi" w:hAnsiTheme="minorHAnsi" w:cstheme="minorHAnsi"/>
-          <w:i/>
-          <w:sz w:val="20"/>
-          <w:szCs w:val="20"/>
-        </w:rPr>
-        <w:t>+91-</w:t>
-      </w:r>
-      <w:r>
-        <w:rPr>
-          <w:rFonts w:asciiTheme="minorHAnsi" w:hAnsiTheme="minorHAnsi" w:cstheme="minorHAnsi"/>
-          <w:i/>
-          <w:sz w:val="20"/>
-          <w:szCs w:val="20"/>
-        </w:rPr>
-        <w:t>955 241 4399</w:t>
-      </w:r>
-    </w:p>
-    <w:p>
-      <w:pPr>
-        <w:spacing w:line="276" w:lineRule="auto"/>
-        <w:rPr>
-          <w:sz w:val="20"/>
-          <w:szCs w:val="20"/>
-        </w:rPr>
-      </w:pPr>
+      </w:r>
       <w:r>
         <w:rPr>
           <w:rFonts w:asciiTheme="minorHAnsi" w:hAnsiTheme="minorHAnsi" w:cstheme="minorHAnsi"/>
@@ -291,50 +253,7 @@
         <w:tab/>
       </w:r>
       <w:r>
-        <w:rPr>
-          <w:rFonts w:asciiTheme="minorHAnsi" w:hAnsiTheme="minorHAnsi" w:cstheme="minorHAnsi"/>
-          <w:sz w:val="20"/>
-          <w:szCs w:val="20"/>
-        </w:rPr>
-        <w:tab/>
-      </w:r>
-      <w:r>
-        <w:rPr>
-          <w:rFonts w:asciiTheme="minorHAnsi" w:hAnsiTheme="minorHAnsi" w:cstheme="minorHAnsi"/>
-          <w:sz w:val="20"/>
-          <w:szCs w:val="20"/>
-        </w:rPr>
-        <w:tab/>
-      </w:r>
-      <w:r>
-        <w:rPr>
-          <w:rFonts w:asciiTheme="minorHAnsi" w:hAnsiTheme="minorHAnsi" w:cstheme="minorHAnsi"/>
-          <w:sz w:val="20"/>
-          <w:szCs w:val="20"/>
-        </w:rPr>
-        <w:tab/>
-      </w:r>
-      <w:r>
-        <w:rPr>
-          <w:rFonts w:asciiTheme="minorHAnsi" w:hAnsiTheme="minorHAnsi" w:cstheme="minorHAnsi"/>
-          <w:sz w:val="20"/>
-          <w:szCs w:val="20"/>
-        </w:rPr>
-        <w:tab/>
-      </w:r>
-      <w:r>
-        <w:rPr>
-          <w:rFonts w:asciiTheme="minorHAnsi" w:hAnsiTheme="minorHAnsi" w:cstheme="minorHAnsi"/>
-          <w:sz w:val="20"/>
-          <w:szCs w:val="20"/>
-        </w:rPr>
-        <w:tab/>
-      </w:r>
-      <w:r>
-        <w:t xml:space="preserve">         </w:t>
-      </w:r>
-      <w:r>
-        <w:t xml:space="preserve">    </w:t>
+        <w:t xml:space="preserve"> </w:t>
       </w:r>
       <w:r>
         <w:rPr>
@@ -1949,7 +1868,19 @@
           <w:snapToGrid/>
           <w:szCs w:val="20"/>
         </w:rPr>
-        <w:t xml:space="preserve"> C#, </w:t>
+        <w:t xml:space="preserve"> C#,</w:t>
+      </w:r>
+      <w:bookmarkStart w:id="0" w:name="_GoBack"/>
+      <w:bookmarkEnd w:id="0"/>
+      <w:r>
+        <w:rPr>
+          <w:rFonts w:asciiTheme="minorHAnsi" w:hAnsiTheme="minorHAnsi" w:cstheme="minorHAnsi"/>
+          <w:b w:val="0"/>
+          <w:bCs/>
+          <w:snapToGrid/>
+          <w:szCs w:val="20"/>
+        </w:rPr>
+        <w:t xml:space="preserve"> </w:t>
       </w:r>
       <w:r>
         <w:rPr>
@@ -2188,7 +2119,7 @@
           <w:b w:val="0"/>
           <w:szCs w:val="20"/>
         </w:rPr>
-        <w:t xml:space="preserve">Jupytor Notebook, </w:t>
+        <w:t>Jupyt</w:t>
       </w:r>
       <w:r>
         <w:rPr>
@@ -2196,7 +2127,39 @@
           <w:b w:val="0"/>
           <w:szCs w:val="20"/>
         </w:rPr>
-        <w:t>workbench</w:t>
+        <w:t>e</w:t>
+      </w:r>
+      <w:r>
+        <w:rPr>
+          <w:rFonts w:ascii="Calibri" w:hAnsi="Calibri" w:cs="Calibri"/>
+          <w:b w:val="0"/>
+          <w:szCs w:val="20"/>
+        </w:rPr>
+        <w:t xml:space="preserve">r Notebook, </w:t>
+      </w:r>
+      <w:r>
+        <w:rPr>
+          <w:rFonts w:ascii="Calibri" w:hAnsi="Calibri" w:cs="Calibri"/>
+          <w:b w:val="0"/>
+          <w:szCs w:val="20"/>
+        </w:rPr>
+        <w:t>W</w:t>
+      </w:r>
+      <w:r>
+        <w:rPr>
+          <w:rFonts w:ascii="Calibri" w:hAnsi="Calibri" w:cs="Calibri"/>
+          <w:b w:val="0"/>
+          <w:szCs w:val="20"/>
+        </w:rPr>
+        <w:tab/>
+      </w:r>
+      <w:r>
+        <w:rPr>
+          <w:rFonts w:ascii="Calibri" w:hAnsi="Calibri" w:cs="Calibri"/>
+          <w:b w:val="0"/>
+          <w:szCs w:val="20"/>
+        </w:rPr>
+        <w:t>orkbench</w:t>
       </w:r>
       <w:r>
         <w:rPr>
@@ -3707,8 +3670,6 @@
           <w:szCs w:val="20"/>
         </w:rPr>
       </w:pPr>
-      <w:bookmarkStart w:id="0" w:name="_GoBack"/>
-      <w:bookmarkEnd w:id="0"/>
     </w:p>
     <w:p>
       <w:pPr>

</xml_diff>

<commit_message>
removed address and mobile number from resume
</commit_message>
<xml_diff>
--- a/MCS_project_sem_III/GaneshLondheCV.docx
+++ b/MCS_project_sem_III/GaneshLondheCV.docx
@@ -1868,19 +1868,7 @@
           <w:snapToGrid/>
           <w:szCs w:val="20"/>
         </w:rPr>
-        <w:t xml:space="preserve"> C#,</w:t>
-      </w:r>
-      <w:bookmarkStart w:id="0" w:name="_GoBack"/>
-      <w:bookmarkEnd w:id="0"/>
-      <w:r>
-        <w:rPr>
-          <w:rFonts w:asciiTheme="minorHAnsi" w:hAnsiTheme="minorHAnsi" w:cstheme="minorHAnsi"/>
-          <w:b w:val="0"/>
-          <w:bCs/>
-          <w:snapToGrid/>
-          <w:szCs w:val="20"/>
-        </w:rPr>
-        <w:t xml:space="preserve"> </w:t>
+        <w:t xml:space="preserve"> C#, </w:t>
       </w:r>
       <w:r>
         <w:rPr>
@@ -2167,7 +2155,23 @@
           <w:b w:val="0"/>
           <w:szCs w:val="20"/>
         </w:rPr>
-        <w:t>, git</w:t>
+        <w:t xml:space="preserve">, </w:t>
+      </w:r>
+      <w:r>
+        <w:rPr>
+          <w:rFonts w:ascii="Calibri" w:hAnsi="Calibri" w:cs="Calibri"/>
+          <w:b w:val="0"/>
+          <w:szCs w:val="20"/>
+        </w:rPr>
+        <w:t xml:space="preserve">CodeBlocks, </w:t>
+      </w:r>
+      <w:r>
+        <w:rPr>
+          <w:rFonts w:ascii="Calibri" w:hAnsi="Calibri" w:cs="Calibri"/>
+          <w:b w:val="0"/>
+          <w:szCs w:val="20"/>
+        </w:rPr>
+        <w:t>git</w:t>
       </w:r>
     </w:p>
     <w:p>
@@ -3255,8 +3259,7 @@
     </w:p>
     <w:p>
       <w:pPr>
-        <w:pStyle w:val="ListParagraph"/>
-        <w:spacing w:line="360" w:lineRule="auto"/>
+        <w:ind w:right="-97"/>
         <w:jc w:val="both"/>
         <w:rPr>
           <w:rFonts w:asciiTheme="minorHAnsi" w:hAnsiTheme="minorHAnsi" w:cstheme="minorHAnsi"/>
@@ -3272,22 +3275,34 @@
           <w:bottom w:val="single" w:sz="12" w:space="1" w:color="auto"/>
         </w:pBdr>
         <w:spacing w:before="0" w:line="360" w:lineRule="auto"/>
-        <w:ind w:firstLine="270"/>
-        <w:rPr>
-          <w:rFonts w:asciiTheme="minorHAnsi" w:hAnsiTheme="minorHAnsi" w:cstheme="minorHAnsi"/>
-          <w:sz w:val="20"/>
-          <w:szCs w:val="20"/>
-        </w:rPr>
-      </w:pPr>
-      <w:r>
+        <w:ind w:firstLine="360"/>
         <w:rPr>
           <w:rFonts w:asciiTheme="minorHAnsi" w:hAnsiTheme="minorHAnsi" w:cstheme="minorHAnsi"/>
           <w:color w:val="auto"/>
           <w:sz w:val="24"/>
           <w:szCs w:val="24"/>
         </w:rPr>
-        <w:t>Interests/Hobbies</w:t>
-      </w:r>
+      </w:pPr>
+      <w:r>
+        <w:rPr>
+          <w:rFonts w:asciiTheme="minorHAnsi" w:hAnsiTheme="minorHAnsi" w:cstheme="minorHAnsi"/>
+          <w:color w:val="auto"/>
+          <w:sz w:val="24"/>
+          <w:szCs w:val="24"/>
+        </w:rPr>
+        <w:t>Achievements and Certificates</w:t>
+      </w:r>
+    </w:p>
+    <w:p>
+      <w:pPr>
+        <w:pStyle w:val="ListParagraph"/>
+        <w:jc w:val="both"/>
+        <w:rPr>
+          <w:rFonts w:asciiTheme="minorHAnsi" w:hAnsiTheme="minorHAnsi" w:cstheme="minorHAnsi"/>
+          <w:sz w:val="20"/>
+          <w:szCs w:val="20"/>
+        </w:rPr>
+      </w:pPr>
     </w:p>
     <w:p>
       <w:pPr>
@@ -3300,51 +3315,77 @@
         <w:jc w:val="both"/>
         <w:rPr>
           <w:rFonts w:asciiTheme="minorHAnsi" w:hAnsiTheme="minorHAnsi" w:cstheme="minorHAnsi"/>
-          <w:sz w:val="20"/>
-          <w:szCs w:val="20"/>
-        </w:rPr>
-      </w:pPr>
-      <w:r>
-        <w:rPr>
-          <w:rFonts w:asciiTheme="minorHAnsi" w:hAnsiTheme="minorHAnsi" w:cstheme="minorHAnsi"/>
-          <w:sz w:val="20"/>
-          <w:szCs w:val="20"/>
-        </w:rPr>
-        <w:t>Reading</w:t>
-      </w:r>
-      <w:r>
-        <w:rPr>
-          <w:rFonts w:asciiTheme="minorHAnsi" w:hAnsiTheme="minorHAnsi" w:cstheme="minorHAnsi"/>
-          <w:sz w:val="20"/>
-          <w:szCs w:val="20"/>
-        </w:rPr>
-        <w:tab/>
-      </w:r>
-      <w:r>
-        <w:rPr>
-          <w:rFonts w:asciiTheme="minorHAnsi" w:hAnsiTheme="minorHAnsi" w:cstheme="minorHAnsi"/>
-          <w:sz w:val="20"/>
-          <w:szCs w:val="20"/>
-        </w:rPr>
-        <w:tab/>
-        <w:t>Programming</w:t>
-      </w:r>
-      <w:r>
-        <w:rPr>
-          <w:rFonts w:asciiTheme="minorHAnsi" w:hAnsiTheme="minorHAnsi" w:cstheme="minorHAnsi"/>
-          <w:sz w:val="20"/>
-          <w:szCs w:val="20"/>
-        </w:rPr>
-        <w:tab/>
-      </w:r>
-      <w:r>
-        <w:rPr>
-          <w:rFonts w:asciiTheme="minorHAnsi" w:hAnsiTheme="minorHAnsi" w:cstheme="minorHAnsi"/>
-          <w:sz w:val="20"/>
-          <w:szCs w:val="20"/>
-        </w:rPr>
-        <w:tab/>
-        <w:t>Photography</w:t>
+          <w:b/>
+          <w:sz w:val="20"/>
+          <w:szCs w:val="20"/>
+        </w:rPr>
+      </w:pPr>
+      <w:r>
+        <w:rPr>
+          <w:rFonts w:asciiTheme="minorHAnsi" w:hAnsiTheme="minorHAnsi" w:cstheme="minorHAnsi"/>
+          <w:b/>
+          <w:sz w:val="20"/>
+          <w:szCs w:val="20"/>
+        </w:rPr>
+        <w:t>Business English Certificate</w:t>
+      </w:r>
+      <w:r>
+        <w:rPr>
+          <w:rFonts w:asciiTheme="minorHAnsi" w:hAnsiTheme="minorHAnsi" w:cstheme="minorHAnsi"/>
+          <w:b/>
+          <w:sz w:val="20"/>
+          <w:szCs w:val="20"/>
+        </w:rPr>
+        <w:t xml:space="preserve"> </w:t>
+      </w:r>
+      <w:r>
+        <w:rPr>
+          <w:rFonts w:asciiTheme="minorHAnsi" w:hAnsiTheme="minorHAnsi" w:cstheme="minorHAnsi"/>
+          <w:b/>
+          <w:sz w:val="20"/>
+          <w:szCs w:val="20"/>
+        </w:rPr>
+        <w:t>(2015)</w:t>
+      </w:r>
+    </w:p>
+    <w:p>
+      <w:pPr>
+        <w:pStyle w:val="ListParagraph"/>
+        <w:spacing w:line="360" w:lineRule="auto"/>
+        <w:jc w:val="both"/>
+        <w:rPr>
+          <w:rFonts w:asciiTheme="minorHAnsi" w:hAnsiTheme="minorHAnsi" w:cstheme="minorHAnsi"/>
+          <w:sz w:val="20"/>
+          <w:szCs w:val="20"/>
+        </w:rPr>
+      </w:pPr>
+      <w:r>
+        <w:rPr>
+          <w:rFonts w:asciiTheme="minorHAnsi" w:hAnsiTheme="minorHAnsi" w:cstheme="minorHAnsi"/>
+          <w:sz w:val="20"/>
+          <w:szCs w:val="20"/>
+        </w:rPr>
+        <w:t>Business related studies with English Language skills</w:t>
+      </w:r>
+    </w:p>
+    <w:p>
+      <w:pPr>
+        <w:pStyle w:val="ListParagraph"/>
+        <w:spacing w:line="360" w:lineRule="auto"/>
+        <w:jc w:val="both"/>
+        <w:rPr>
+          <w:rFonts w:asciiTheme="minorHAnsi" w:hAnsiTheme="minorHAnsi" w:cstheme="minorHAnsi"/>
+          <w:sz w:val="20"/>
+          <w:szCs w:val="20"/>
+        </w:rPr>
+      </w:pPr>
+      <w:r>
+        <w:rPr>
+          <w:rFonts w:asciiTheme="minorHAnsi" w:hAnsiTheme="minorHAnsi" w:cstheme="minorHAnsi"/>
+          <w:sz w:val="20"/>
+          <w:szCs w:val="20"/>
+        </w:rPr>
+        <w:t>University of Cambridge</w:t>
       </w:r>
     </w:p>
     <w:p>
@@ -3358,39 +3399,25 @@
         <w:jc w:val="both"/>
         <w:rPr>
           <w:rFonts w:asciiTheme="minorHAnsi" w:hAnsiTheme="minorHAnsi" w:cstheme="minorHAnsi"/>
-          <w:sz w:val="20"/>
-          <w:szCs w:val="20"/>
-        </w:rPr>
-      </w:pPr>
-      <w:r>
-        <w:rPr>
-          <w:rFonts w:asciiTheme="minorHAnsi" w:hAnsiTheme="minorHAnsi" w:cstheme="minorHAnsi"/>
-          <w:sz w:val="20"/>
-          <w:szCs w:val="20"/>
-        </w:rPr>
-        <w:t>Writing</w:t>
-      </w:r>
-      <w:r>
-        <w:rPr>
-          <w:rFonts w:asciiTheme="minorHAnsi" w:hAnsiTheme="minorHAnsi" w:cstheme="minorHAnsi"/>
-          <w:sz w:val="20"/>
-          <w:szCs w:val="20"/>
-        </w:rPr>
-        <w:tab/>
-      </w:r>
-      <w:r>
-        <w:rPr>
-          <w:rFonts w:asciiTheme="minorHAnsi" w:hAnsiTheme="minorHAnsi" w:cstheme="minorHAnsi"/>
-          <w:sz w:val="20"/>
-          <w:szCs w:val="20"/>
-        </w:rPr>
-        <w:tab/>
-        <w:t>Swimming</w:t>
+          <w:b/>
+          <w:sz w:val="20"/>
+          <w:szCs w:val="20"/>
+        </w:rPr>
+      </w:pPr>
+      <w:r>
+        <w:rPr>
+          <w:rFonts w:asciiTheme="minorHAnsi" w:hAnsiTheme="minorHAnsi" w:cstheme="minorHAnsi"/>
+          <w:b/>
+          <w:sz w:val="20"/>
+          <w:szCs w:val="20"/>
+        </w:rPr>
+        <w:t>Silver Medal in Swimming (2017)</w:t>
       </w:r>
     </w:p>
     <w:p>
       <w:pPr>
-        <w:ind w:right="-97"/>
+        <w:pStyle w:val="ListParagraph"/>
+        <w:spacing w:line="360" w:lineRule="auto"/>
         <w:jc w:val="both"/>
         <w:rPr>
           <w:rFonts w:asciiTheme="minorHAnsi" w:hAnsiTheme="minorHAnsi" w:cstheme="minorHAnsi"/>
@@ -3398,35 +3425,19 @@
           <w:szCs w:val="20"/>
         </w:rPr>
       </w:pPr>
+      <w:r>
+        <w:rPr>
+          <w:rFonts w:asciiTheme="minorHAnsi" w:hAnsiTheme="minorHAnsi" w:cstheme="minorHAnsi"/>
+          <w:sz w:val="20"/>
+          <w:szCs w:val="20"/>
+        </w:rPr>
+        <w:t>A state level competition held by</w:t>
+      </w:r>
     </w:p>
     <w:p>
       <w:pPr>
-        <w:pStyle w:val="Heading1"/>
-        <w:pBdr>
-          <w:bottom w:val="single" w:sz="12" w:space="1" w:color="auto"/>
-        </w:pBdr>
-        <w:spacing w:before="0" w:line="360" w:lineRule="auto"/>
-        <w:ind w:firstLine="360"/>
-        <w:rPr>
-          <w:rFonts w:asciiTheme="minorHAnsi" w:hAnsiTheme="minorHAnsi" w:cstheme="minorHAnsi"/>
-          <w:color w:val="auto"/>
-          <w:sz w:val="24"/>
-          <w:szCs w:val="24"/>
-        </w:rPr>
-      </w:pPr>
-      <w:r>
-        <w:rPr>
-          <w:rFonts w:asciiTheme="minorHAnsi" w:hAnsiTheme="minorHAnsi" w:cstheme="minorHAnsi"/>
-          <w:color w:val="auto"/>
-          <w:sz w:val="24"/>
-          <w:szCs w:val="24"/>
-        </w:rPr>
-        <w:t>Achievements and Certificates</w:t>
-      </w:r>
-    </w:p>
-    <w:p>
-      <w:pPr>
         <w:pStyle w:val="ListParagraph"/>
+        <w:spacing w:line="360" w:lineRule="auto"/>
         <w:jc w:val="both"/>
         <w:rPr>
           <w:rFonts w:asciiTheme="minorHAnsi" w:hAnsiTheme="minorHAnsi" w:cstheme="minorHAnsi"/>
@@ -3434,6 +3445,14 @@
           <w:szCs w:val="20"/>
         </w:rPr>
       </w:pPr>
+      <w:r>
+        <w:rPr>
+          <w:rFonts w:asciiTheme="minorHAnsi" w:hAnsiTheme="minorHAnsi" w:cstheme="minorHAnsi"/>
+          <w:sz w:val="20"/>
+          <w:szCs w:val="20"/>
+        </w:rPr>
+        <w:t>MIT college, Pune</w:t>
+      </w:r>
     </w:p>
     <w:p>
       <w:pPr>
@@ -3458,25 +3477,7 @@
           <w:sz w:val="20"/>
           <w:szCs w:val="20"/>
         </w:rPr>
-        <w:t>Business English Certificate</w:t>
-      </w:r>
-      <w:r>
-        <w:rPr>
-          <w:rFonts w:asciiTheme="minorHAnsi" w:hAnsiTheme="minorHAnsi" w:cstheme="minorHAnsi"/>
-          <w:b/>
-          <w:sz w:val="20"/>
-          <w:szCs w:val="20"/>
-        </w:rPr>
-        <w:t xml:space="preserve"> </w:t>
-      </w:r>
-      <w:r>
-        <w:rPr>
-          <w:rFonts w:asciiTheme="minorHAnsi" w:hAnsiTheme="minorHAnsi" w:cstheme="minorHAnsi"/>
-          <w:b/>
-          <w:sz w:val="20"/>
-          <w:szCs w:val="20"/>
-        </w:rPr>
-        <w:t>(2015)</w:t>
+        <w:t>Bronze Medal in Swimming (2017)</w:t>
       </w:r>
     </w:p>
     <w:p>
@@ -3496,7 +3497,7 @@
           <w:sz w:val="20"/>
           <w:szCs w:val="20"/>
         </w:rPr>
-        <w:t>Business related studies with English Language skills</w:t>
+        <w:t>A state level competition held by</w:t>
       </w:r>
     </w:p>
     <w:p>
@@ -3516,7 +3517,57 @@
           <w:sz w:val="20"/>
           <w:szCs w:val="20"/>
         </w:rPr>
-        <w:t>University of Cambridge</w:t>
+        <w:t>S P</w:t>
+      </w:r>
+      <w:r>
+        <w:rPr>
+          <w:rFonts w:asciiTheme="minorHAnsi" w:hAnsiTheme="minorHAnsi" w:cstheme="minorHAnsi"/>
+          <w:sz w:val="20"/>
+          <w:szCs w:val="20"/>
+        </w:rPr>
+        <w:t xml:space="preserve"> college, Pune</w:t>
+      </w:r>
+    </w:p>
+    <w:p>
+      <w:pPr>
+        <w:pStyle w:val="Heading1"/>
+        <w:pBdr>
+          <w:bottom w:val="single" w:sz="12" w:space="1" w:color="auto"/>
+        </w:pBdr>
+        <w:spacing w:before="0" w:line="360" w:lineRule="auto"/>
+        <w:ind w:firstLine="270"/>
+        <w:rPr>
+          <w:rFonts w:asciiTheme="minorHAnsi" w:hAnsiTheme="minorHAnsi" w:cstheme="minorHAnsi"/>
+          <w:color w:val="auto"/>
+          <w:sz w:val="24"/>
+          <w:szCs w:val="24"/>
+        </w:rPr>
+      </w:pPr>
+    </w:p>
+    <w:p>
+      <w:pPr>
+        <w:pStyle w:val="Heading1"/>
+        <w:pBdr>
+          <w:bottom w:val="single" w:sz="12" w:space="1" w:color="auto"/>
+        </w:pBdr>
+        <w:spacing w:before="0" w:line="360" w:lineRule="auto"/>
+        <w:ind w:firstLine="270"/>
+        <w:rPr>
+          <w:rFonts w:asciiTheme="minorHAnsi" w:hAnsiTheme="minorHAnsi" w:cstheme="minorHAnsi"/>
+          <w:sz w:val="20"/>
+          <w:szCs w:val="20"/>
+        </w:rPr>
+      </w:pPr>
+      <w:bookmarkStart w:id="0" w:name="_GoBack"/>
+      <w:bookmarkEnd w:id="0"/>
+      <w:r>
+        <w:rPr>
+          <w:rFonts w:asciiTheme="minorHAnsi" w:hAnsiTheme="minorHAnsi" w:cstheme="minorHAnsi"/>
+          <w:color w:val="auto"/>
+          <w:sz w:val="24"/>
+          <w:szCs w:val="24"/>
+        </w:rPr>
+        <w:t>Interests/Hobbies</w:t>
       </w:r>
     </w:p>
     <w:p>
@@ -3530,59 +3581,51 @@
         <w:jc w:val="both"/>
         <w:rPr>
           <w:rFonts w:asciiTheme="minorHAnsi" w:hAnsiTheme="minorHAnsi" w:cstheme="minorHAnsi"/>
-          <w:b/>
-          <w:sz w:val="20"/>
-          <w:szCs w:val="20"/>
-        </w:rPr>
-      </w:pPr>
-      <w:r>
-        <w:rPr>
-          <w:rFonts w:asciiTheme="minorHAnsi" w:hAnsiTheme="minorHAnsi" w:cstheme="minorHAnsi"/>
-          <w:b/>
-          <w:sz w:val="20"/>
-          <w:szCs w:val="20"/>
-        </w:rPr>
-        <w:t>Silver Medal in Swimming (2017)</w:t>
-      </w:r>
-    </w:p>
-    <w:p>
-      <w:pPr>
-        <w:pStyle w:val="ListParagraph"/>
-        <w:spacing w:line="360" w:lineRule="auto"/>
-        <w:jc w:val="both"/>
-        <w:rPr>
-          <w:rFonts w:asciiTheme="minorHAnsi" w:hAnsiTheme="minorHAnsi" w:cstheme="minorHAnsi"/>
-          <w:sz w:val="20"/>
-          <w:szCs w:val="20"/>
-        </w:rPr>
-      </w:pPr>
-      <w:r>
-        <w:rPr>
-          <w:rFonts w:asciiTheme="minorHAnsi" w:hAnsiTheme="minorHAnsi" w:cstheme="minorHAnsi"/>
-          <w:sz w:val="20"/>
-          <w:szCs w:val="20"/>
-        </w:rPr>
-        <w:t>A state level competition held by</w:t>
-      </w:r>
-    </w:p>
-    <w:p>
-      <w:pPr>
-        <w:pStyle w:val="ListParagraph"/>
-        <w:spacing w:line="360" w:lineRule="auto"/>
-        <w:jc w:val="both"/>
-        <w:rPr>
-          <w:rFonts w:asciiTheme="minorHAnsi" w:hAnsiTheme="minorHAnsi" w:cstheme="minorHAnsi"/>
-          <w:sz w:val="20"/>
-          <w:szCs w:val="20"/>
-        </w:rPr>
-      </w:pPr>
-      <w:r>
-        <w:rPr>
-          <w:rFonts w:asciiTheme="minorHAnsi" w:hAnsiTheme="minorHAnsi" w:cstheme="minorHAnsi"/>
-          <w:sz w:val="20"/>
-          <w:szCs w:val="20"/>
-        </w:rPr>
-        <w:t>MIT college, Pune</w:t>
+          <w:sz w:val="20"/>
+          <w:szCs w:val="20"/>
+        </w:rPr>
+      </w:pPr>
+      <w:r>
+        <w:rPr>
+          <w:rFonts w:asciiTheme="minorHAnsi" w:hAnsiTheme="minorHAnsi" w:cstheme="minorHAnsi"/>
+          <w:sz w:val="20"/>
+          <w:szCs w:val="20"/>
+        </w:rPr>
+        <w:t>Reading</w:t>
+      </w:r>
+      <w:r>
+        <w:rPr>
+          <w:rFonts w:asciiTheme="minorHAnsi" w:hAnsiTheme="minorHAnsi" w:cstheme="minorHAnsi"/>
+          <w:sz w:val="20"/>
+          <w:szCs w:val="20"/>
+        </w:rPr>
+        <w:tab/>
+      </w:r>
+      <w:r>
+        <w:rPr>
+          <w:rFonts w:asciiTheme="minorHAnsi" w:hAnsiTheme="minorHAnsi" w:cstheme="minorHAnsi"/>
+          <w:sz w:val="20"/>
+          <w:szCs w:val="20"/>
+        </w:rPr>
+        <w:tab/>
+        <w:t>Programming</w:t>
+      </w:r>
+      <w:r>
+        <w:rPr>
+          <w:rFonts w:asciiTheme="minorHAnsi" w:hAnsiTheme="minorHAnsi" w:cstheme="minorHAnsi"/>
+          <w:sz w:val="20"/>
+          <w:szCs w:val="20"/>
+        </w:rPr>
+        <w:tab/>
+      </w:r>
+      <w:r>
+        <w:rPr>
+          <w:rFonts w:asciiTheme="minorHAnsi" w:hAnsiTheme="minorHAnsi" w:cstheme="minorHAnsi"/>
+          <w:sz w:val="20"/>
+          <w:szCs w:val="20"/>
+        </w:rPr>
+        <w:tab/>
+        <w:t>Photography</w:t>
       </w:r>
     </w:p>
     <w:p>
@@ -3596,579 +3639,45 @@
         <w:jc w:val="both"/>
         <w:rPr>
           <w:rFonts w:asciiTheme="minorHAnsi" w:hAnsiTheme="minorHAnsi" w:cstheme="minorHAnsi"/>
-          <w:b/>
-          <w:sz w:val="20"/>
-          <w:szCs w:val="20"/>
-        </w:rPr>
-      </w:pPr>
-      <w:r>
-        <w:rPr>
-          <w:rFonts w:asciiTheme="minorHAnsi" w:hAnsiTheme="minorHAnsi" w:cstheme="minorHAnsi"/>
-          <w:b/>
-          <w:sz w:val="20"/>
-          <w:szCs w:val="20"/>
-        </w:rPr>
-        <w:t>Bronze Medal in Swimming (2017)</w:t>
+          <w:sz w:val="20"/>
+          <w:szCs w:val="20"/>
+        </w:rPr>
+      </w:pPr>
+      <w:r>
+        <w:rPr>
+          <w:rFonts w:asciiTheme="minorHAnsi" w:hAnsiTheme="minorHAnsi" w:cstheme="minorHAnsi"/>
+          <w:sz w:val="20"/>
+          <w:szCs w:val="20"/>
+        </w:rPr>
+        <w:t>Writing</w:t>
+      </w:r>
+      <w:r>
+        <w:rPr>
+          <w:rFonts w:asciiTheme="minorHAnsi" w:hAnsiTheme="minorHAnsi" w:cstheme="minorHAnsi"/>
+          <w:sz w:val="20"/>
+          <w:szCs w:val="20"/>
+        </w:rPr>
+        <w:tab/>
+      </w:r>
+      <w:r>
+        <w:rPr>
+          <w:rFonts w:asciiTheme="minorHAnsi" w:hAnsiTheme="minorHAnsi" w:cstheme="minorHAnsi"/>
+          <w:sz w:val="20"/>
+          <w:szCs w:val="20"/>
+        </w:rPr>
+        <w:tab/>
+        <w:t>Swimming</w:t>
       </w:r>
     </w:p>
     <w:p>
       <w:pPr>
-        <w:pStyle w:val="ListParagraph"/>
-        <w:spacing w:line="360" w:lineRule="auto"/>
-        <w:jc w:val="both"/>
-        <w:rPr>
-          <w:rFonts w:asciiTheme="minorHAnsi" w:hAnsiTheme="minorHAnsi" w:cstheme="minorHAnsi"/>
-          <w:sz w:val="20"/>
-          <w:szCs w:val="20"/>
-        </w:rPr>
-      </w:pPr>
-      <w:r>
-        <w:rPr>
-          <w:rFonts w:asciiTheme="minorHAnsi" w:hAnsiTheme="minorHAnsi" w:cstheme="minorHAnsi"/>
-          <w:sz w:val="20"/>
-          <w:szCs w:val="20"/>
-        </w:rPr>
-        <w:t>A state level competition held by</w:t>
-      </w:r>
-    </w:p>
-    <w:p>
-      <w:pPr>
-        <w:pStyle w:val="ListParagraph"/>
-        <w:spacing w:line="360" w:lineRule="auto"/>
-        <w:jc w:val="both"/>
-        <w:rPr>
-          <w:rFonts w:asciiTheme="minorHAnsi" w:hAnsiTheme="minorHAnsi" w:cstheme="minorHAnsi"/>
-          <w:sz w:val="20"/>
-          <w:szCs w:val="20"/>
-        </w:rPr>
-      </w:pPr>
-      <w:r>
-        <w:rPr>
-          <w:rFonts w:asciiTheme="minorHAnsi" w:hAnsiTheme="minorHAnsi" w:cstheme="minorHAnsi"/>
-          <w:sz w:val="20"/>
-          <w:szCs w:val="20"/>
-        </w:rPr>
-        <w:t>S P</w:t>
-      </w:r>
-      <w:r>
-        <w:rPr>
-          <w:rFonts w:asciiTheme="minorHAnsi" w:hAnsiTheme="minorHAnsi" w:cstheme="minorHAnsi"/>
-          <w:sz w:val="20"/>
-          <w:szCs w:val="20"/>
-        </w:rPr>
-        <w:t xml:space="preserve"> college, Pune</w:t>
-      </w:r>
-    </w:p>
-    <w:p>
-      <w:pPr>
-        <w:pStyle w:val="ListParagraph"/>
-        <w:spacing w:line="360" w:lineRule="auto"/>
-        <w:jc w:val="both"/>
-        <w:rPr>
-          <w:rFonts w:asciiTheme="minorHAnsi" w:hAnsiTheme="minorHAnsi" w:cstheme="minorHAnsi"/>
-          <w:sz w:val="20"/>
-          <w:szCs w:val="20"/>
-        </w:rPr>
-      </w:pPr>
-    </w:p>
-    <w:p>
-      <w:pPr>
-        <w:pBdr>
-          <w:bottom w:val="single" w:sz="12" w:space="1" w:color="auto"/>
-        </w:pBdr>
-        <w:spacing w:before="120" w:after="120" w:line="276" w:lineRule="auto"/>
-        <w:ind w:firstLine="360"/>
-        <w:rPr>
-          <w:rFonts w:asciiTheme="minorHAnsi" w:hAnsiTheme="minorHAnsi" w:cstheme="minorHAnsi"/>
-          <w:b/>
-          <w:sz w:val="20"/>
-          <w:szCs w:val="20"/>
-        </w:rPr>
-      </w:pPr>
-      <w:r>
-        <w:rPr>
-          <w:rFonts w:asciiTheme="minorHAnsi" w:hAnsiTheme="minorHAnsi" w:cstheme="minorHAnsi"/>
-          <w:b/>
-        </w:rPr>
-        <w:lastRenderedPageBreak/>
-        <w:t>P</w:t>
-      </w:r>
-      <w:r>
-        <w:rPr>
-          <w:rFonts w:asciiTheme="minorHAnsi" w:hAnsiTheme="minorHAnsi" w:cstheme="minorHAnsi"/>
-          <w:b/>
-        </w:rPr>
-        <w:t>ersonal Information</w:t>
-      </w:r>
-    </w:p>
-    <w:p>
-      <w:pPr>
-        <w:pStyle w:val="ListParagraph"/>
-        <w:numPr>
-          <w:ilvl w:val="0"/>
-          <w:numId w:val="11"/>
-        </w:numPr>
         <w:spacing w:line="276" w:lineRule="auto"/>
-        <w:ind w:right="-97"/>
-        <w:jc w:val="both"/>
-        <w:rPr>
-          <w:rFonts w:asciiTheme="minorHAnsi" w:hAnsiTheme="minorHAnsi" w:cstheme="minorHAnsi"/>
-          <w:bCs/>
-          <w:sz w:val="20"/>
-          <w:szCs w:val="20"/>
-        </w:rPr>
-      </w:pPr>
-      <w:r>
-        <w:rPr>
-          <w:rFonts w:asciiTheme="minorHAnsi" w:hAnsiTheme="minorHAnsi" w:cstheme="minorHAnsi"/>
-          <w:bCs/>
-          <w:sz w:val="20"/>
-          <w:szCs w:val="20"/>
-        </w:rPr>
-        <w:t xml:space="preserve">Father’s name                                    </w:t>
-      </w:r>
-      <w:r>
-        <w:rPr>
-          <w:rFonts w:asciiTheme="minorHAnsi" w:hAnsiTheme="minorHAnsi" w:cstheme="minorHAnsi"/>
-          <w:bCs/>
-          <w:sz w:val="20"/>
-          <w:szCs w:val="20"/>
-        </w:rPr>
-        <w:t xml:space="preserve"> </w:t>
-      </w:r>
-      <w:r>
-        <w:rPr>
-          <w:rFonts w:asciiTheme="minorHAnsi" w:hAnsiTheme="minorHAnsi" w:cstheme="minorHAnsi"/>
-          <w:bCs/>
-          <w:sz w:val="20"/>
-          <w:szCs w:val="20"/>
-        </w:rPr>
-        <w:t xml:space="preserve"> :              </w:t>
-      </w:r>
-      <w:r>
-        <w:rPr>
-          <w:rFonts w:asciiTheme="minorHAnsi" w:hAnsiTheme="minorHAnsi" w:cstheme="minorHAnsi"/>
-          <w:bCs/>
-          <w:sz w:val="20"/>
-          <w:szCs w:val="20"/>
-        </w:rPr>
-        <w:t xml:space="preserve"> </w:t>
-      </w:r>
-      <w:r>
-        <w:rPr>
-          <w:rFonts w:asciiTheme="minorHAnsi" w:hAnsiTheme="minorHAnsi" w:cstheme="minorHAnsi"/>
-          <w:bCs/>
-          <w:sz w:val="20"/>
-          <w:szCs w:val="20"/>
-        </w:rPr>
-        <w:t>Kalidas Londhe</w:t>
-      </w:r>
-    </w:p>
-    <w:p>
-      <w:pPr>
-        <w:pStyle w:val="ListParagraph"/>
-        <w:numPr>
-          <w:ilvl w:val="0"/>
-          <w:numId w:val="11"/>
-        </w:numPr>
-        <w:spacing w:line="276" w:lineRule="auto"/>
-        <w:ind w:right="-101"/>
-        <w:jc w:val="both"/>
-        <w:rPr>
-          <w:rFonts w:asciiTheme="minorHAnsi" w:hAnsiTheme="minorHAnsi" w:cstheme="minorHAnsi"/>
-          <w:bCs/>
-          <w:sz w:val="20"/>
-          <w:szCs w:val="20"/>
-        </w:rPr>
-      </w:pPr>
-      <w:r>
-        <w:rPr>
-          <w:rFonts w:asciiTheme="minorHAnsi" w:hAnsiTheme="minorHAnsi" w:cstheme="minorHAnsi"/>
-          <w:bCs/>
-          <w:sz w:val="20"/>
-          <w:szCs w:val="20"/>
-        </w:rPr>
-        <w:t>Date of Birth</w:t>
-      </w:r>
-      <w:r>
-        <w:rPr>
-          <w:rFonts w:asciiTheme="minorHAnsi" w:hAnsiTheme="minorHAnsi" w:cstheme="minorHAnsi"/>
-          <w:bCs/>
-          <w:sz w:val="20"/>
-          <w:szCs w:val="20"/>
-        </w:rPr>
-        <w:tab/>
-      </w:r>
-      <w:r>
-        <w:rPr>
-          <w:rFonts w:asciiTheme="minorHAnsi" w:hAnsiTheme="minorHAnsi" w:cstheme="minorHAnsi"/>
-          <w:bCs/>
-          <w:sz w:val="20"/>
-          <w:szCs w:val="20"/>
-        </w:rPr>
-        <w:tab/>
-      </w:r>
-      <w:r>
-        <w:rPr>
-          <w:rFonts w:asciiTheme="minorHAnsi" w:hAnsiTheme="minorHAnsi" w:cstheme="minorHAnsi"/>
-          <w:bCs/>
-          <w:sz w:val="20"/>
-          <w:szCs w:val="20"/>
-        </w:rPr>
-        <w:tab/>
-        <w:t>:</w:t>
-      </w:r>
-      <w:r>
-        <w:rPr>
-          <w:rFonts w:asciiTheme="minorHAnsi" w:hAnsiTheme="minorHAnsi" w:cstheme="minorHAnsi"/>
-          <w:bCs/>
-          <w:sz w:val="20"/>
-          <w:szCs w:val="20"/>
-        </w:rPr>
-        <w:tab/>
-      </w:r>
-      <w:r>
-        <w:rPr>
-          <w:rFonts w:asciiTheme="minorHAnsi" w:hAnsiTheme="minorHAnsi" w:cstheme="minorHAnsi"/>
-          <w:bCs/>
-          <w:sz w:val="20"/>
-          <w:szCs w:val="20"/>
-        </w:rPr>
-        <w:t>26</w:t>
-      </w:r>
-      <w:r>
-        <w:rPr>
-          <w:rFonts w:asciiTheme="minorHAnsi" w:hAnsiTheme="minorHAnsi" w:cstheme="minorHAnsi"/>
-          <w:bCs/>
-          <w:sz w:val="20"/>
-          <w:szCs w:val="20"/>
-          <w:vertAlign w:val="superscript"/>
-        </w:rPr>
-        <w:t>th</w:t>
-      </w:r>
-      <w:r>
-        <w:rPr>
-          <w:rFonts w:asciiTheme="minorHAnsi" w:hAnsiTheme="minorHAnsi" w:cstheme="minorHAnsi"/>
-          <w:bCs/>
-          <w:sz w:val="20"/>
-          <w:szCs w:val="20"/>
-        </w:rPr>
-        <w:t xml:space="preserve"> </w:t>
-      </w:r>
-      <w:r>
-        <w:rPr>
-          <w:rFonts w:asciiTheme="minorHAnsi" w:hAnsiTheme="minorHAnsi" w:cstheme="minorHAnsi"/>
-          <w:bCs/>
-          <w:sz w:val="20"/>
-          <w:szCs w:val="20"/>
-        </w:rPr>
-        <w:t>September</w:t>
-      </w:r>
-      <w:r>
-        <w:rPr>
-          <w:rFonts w:asciiTheme="minorHAnsi" w:hAnsiTheme="minorHAnsi" w:cstheme="minorHAnsi"/>
-          <w:bCs/>
-          <w:sz w:val="20"/>
-          <w:szCs w:val="20"/>
-        </w:rPr>
-        <w:t xml:space="preserve"> 199</w:t>
-      </w:r>
-      <w:r>
-        <w:rPr>
-          <w:rFonts w:asciiTheme="minorHAnsi" w:hAnsiTheme="minorHAnsi" w:cstheme="minorHAnsi"/>
-          <w:bCs/>
-          <w:sz w:val="20"/>
-          <w:szCs w:val="20"/>
-        </w:rPr>
-        <w:t>6</w:t>
-      </w:r>
-    </w:p>
-    <w:p>
-      <w:pPr>
-        <w:pStyle w:val="ListParagraph"/>
-        <w:numPr>
-          <w:ilvl w:val="0"/>
-          <w:numId w:val="11"/>
-        </w:numPr>
-        <w:spacing w:line="276" w:lineRule="auto"/>
-        <w:ind w:right="-101"/>
-        <w:jc w:val="both"/>
-        <w:rPr>
-          <w:rFonts w:asciiTheme="minorHAnsi" w:hAnsiTheme="minorHAnsi" w:cstheme="minorHAnsi"/>
-          <w:bCs/>
-          <w:sz w:val="20"/>
-          <w:szCs w:val="20"/>
-        </w:rPr>
-      </w:pPr>
-      <w:r>
-        <w:rPr>
-          <w:rFonts w:asciiTheme="minorHAnsi" w:hAnsiTheme="minorHAnsi" w:cstheme="minorHAnsi"/>
-          <w:bCs/>
-          <w:sz w:val="20"/>
-          <w:szCs w:val="20"/>
-        </w:rPr>
-        <w:t>Conversant in</w:t>
-      </w:r>
-      <w:r>
-        <w:rPr>
-          <w:rFonts w:asciiTheme="minorHAnsi" w:hAnsiTheme="minorHAnsi" w:cstheme="minorHAnsi"/>
-          <w:bCs/>
-          <w:sz w:val="20"/>
-          <w:szCs w:val="20"/>
-        </w:rPr>
-        <w:tab/>
-      </w:r>
-      <w:r>
-        <w:rPr>
-          <w:rFonts w:asciiTheme="minorHAnsi" w:hAnsiTheme="minorHAnsi" w:cstheme="minorHAnsi"/>
-          <w:bCs/>
-          <w:sz w:val="20"/>
-          <w:szCs w:val="20"/>
-        </w:rPr>
-        <w:tab/>
-      </w:r>
-      <w:r>
-        <w:rPr>
-          <w:rFonts w:asciiTheme="minorHAnsi" w:hAnsiTheme="minorHAnsi" w:cstheme="minorHAnsi"/>
-          <w:bCs/>
-          <w:sz w:val="20"/>
-          <w:szCs w:val="20"/>
-        </w:rPr>
-        <w:tab/>
-        <w:t>:</w:t>
-      </w:r>
-      <w:r>
-        <w:rPr>
-          <w:rFonts w:asciiTheme="minorHAnsi" w:hAnsiTheme="minorHAnsi" w:cstheme="minorHAnsi"/>
-          <w:bCs/>
-          <w:sz w:val="20"/>
-          <w:szCs w:val="20"/>
-        </w:rPr>
-        <w:tab/>
-        <w:t xml:space="preserve">English, </w:t>
-      </w:r>
-      <w:r>
-        <w:rPr>
-          <w:rFonts w:asciiTheme="minorHAnsi" w:hAnsiTheme="minorHAnsi" w:cstheme="minorHAnsi"/>
-          <w:bCs/>
-          <w:sz w:val="20"/>
-          <w:szCs w:val="20"/>
-        </w:rPr>
-        <w:t>Marathi</w:t>
-      </w:r>
-      <w:r>
-        <w:rPr>
-          <w:rFonts w:asciiTheme="minorHAnsi" w:hAnsiTheme="minorHAnsi" w:cstheme="minorHAnsi"/>
-          <w:bCs/>
-          <w:sz w:val="20"/>
-          <w:szCs w:val="20"/>
-        </w:rPr>
-        <w:t xml:space="preserve">, </w:t>
-      </w:r>
-      <w:r>
-        <w:rPr>
-          <w:rFonts w:asciiTheme="minorHAnsi" w:hAnsiTheme="minorHAnsi" w:cstheme="minorHAnsi"/>
-          <w:bCs/>
-          <w:sz w:val="20"/>
-          <w:szCs w:val="20"/>
-        </w:rPr>
-        <w:t>Hindi</w:t>
-      </w:r>
-    </w:p>
-    <w:p>
-      <w:pPr>
-        <w:pStyle w:val="ListParagraph"/>
-        <w:numPr>
-          <w:ilvl w:val="0"/>
-          <w:numId w:val="11"/>
-        </w:numPr>
-        <w:spacing w:line="360" w:lineRule="auto"/>
-        <w:ind w:right="-101"/>
-        <w:jc w:val="both"/>
-        <w:rPr>
-          <w:rFonts w:asciiTheme="minorHAnsi" w:hAnsiTheme="minorHAnsi" w:cstheme="minorHAnsi"/>
-          <w:bCs/>
-          <w:sz w:val="20"/>
-          <w:szCs w:val="20"/>
-        </w:rPr>
-      </w:pPr>
-      <w:r>
-        <w:rPr>
-          <w:rFonts w:asciiTheme="minorHAnsi" w:hAnsiTheme="minorHAnsi" w:cstheme="minorHAnsi"/>
-          <w:bCs/>
-          <w:sz w:val="20"/>
-          <w:szCs w:val="20"/>
-        </w:rPr>
-        <w:t>Permanent Address</w:t>
-      </w:r>
-      <w:r>
-        <w:rPr>
-          <w:rFonts w:asciiTheme="minorHAnsi" w:hAnsiTheme="minorHAnsi" w:cstheme="minorHAnsi"/>
-          <w:bCs/>
-          <w:sz w:val="20"/>
-          <w:szCs w:val="20"/>
-        </w:rPr>
-        <w:tab/>
-      </w:r>
-      <w:r>
-        <w:rPr>
-          <w:rFonts w:asciiTheme="minorHAnsi" w:hAnsiTheme="minorHAnsi" w:cstheme="minorHAnsi"/>
-          <w:bCs/>
-          <w:sz w:val="20"/>
-          <w:szCs w:val="20"/>
-        </w:rPr>
-        <w:tab/>
-        <w:t>:</w:t>
-      </w:r>
-      <w:r>
-        <w:rPr>
-          <w:rFonts w:asciiTheme="minorHAnsi" w:hAnsiTheme="minorHAnsi" w:cstheme="minorHAnsi"/>
-          <w:bCs/>
-          <w:sz w:val="20"/>
-          <w:szCs w:val="20"/>
-        </w:rPr>
-        <w:tab/>
-      </w:r>
-      <w:r>
-        <w:rPr>
-          <w:rFonts w:asciiTheme="minorHAnsi" w:hAnsiTheme="minorHAnsi" w:cstheme="minorHAnsi"/>
-          <w:bCs/>
-          <w:sz w:val="20"/>
-          <w:szCs w:val="20"/>
-        </w:rPr>
-        <w:t>Navale</w:t>
-      </w:r>
-      <w:r>
-        <w:rPr>
-          <w:rFonts w:asciiTheme="minorHAnsi" w:hAnsiTheme="minorHAnsi" w:cstheme="minorHAnsi"/>
-          <w:bCs/>
-          <w:sz w:val="20"/>
-          <w:szCs w:val="20"/>
-        </w:rPr>
-        <w:t>v</w:t>
-      </w:r>
-      <w:r>
-        <w:rPr>
-          <w:rFonts w:asciiTheme="minorHAnsi" w:hAnsiTheme="minorHAnsi" w:cstheme="minorHAnsi"/>
-          <w:bCs/>
-          <w:sz w:val="20"/>
-          <w:szCs w:val="20"/>
-        </w:rPr>
-        <w:t>asti, Barloni, Tal-Madha, Dist-Solapur 413252</w:t>
-      </w:r>
-    </w:p>
-    <w:p>
-      <w:pPr>
-        <w:pStyle w:val="ListParagraph"/>
-        <w:spacing w:line="360" w:lineRule="auto"/>
-        <w:ind w:right="-101"/>
-        <w:jc w:val="both"/>
-        <w:rPr>
-          <w:rFonts w:asciiTheme="minorHAnsi" w:hAnsiTheme="minorHAnsi" w:cstheme="minorHAnsi"/>
-          <w:bCs/>
-          <w:sz w:val="20"/>
-          <w:szCs w:val="20"/>
-        </w:rPr>
-      </w:pPr>
-    </w:p>
-    <w:p>
-      <w:pPr>
-        <w:pBdr>
-          <w:bottom w:val="single" w:sz="12" w:space="1" w:color="auto"/>
-        </w:pBdr>
-        <w:spacing w:before="120" w:after="120" w:line="276" w:lineRule="auto"/>
-        <w:ind w:firstLine="360"/>
-        <w:rPr>
-          <w:rFonts w:asciiTheme="minorHAnsi" w:hAnsiTheme="minorHAnsi" w:cstheme="minorHAnsi"/>
-          <w:b/>
-        </w:rPr>
-      </w:pPr>
-      <w:r>
-        <w:rPr>
-          <w:rFonts w:asciiTheme="minorHAnsi" w:hAnsiTheme="minorHAnsi" w:cstheme="minorHAnsi"/>
-          <w:b/>
-        </w:rPr>
-        <w:t>DECLARATION:</w:t>
-      </w:r>
-    </w:p>
-    <w:p>
-      <w:pPr>
-        <w:pStyle w:val="ListParagraph"/>
-        <w:spacing w:line="120" w:lineRule="auto"/>
-        <w:rPr>
-          <w:rFonts w:asciiTheme="minorHAnsi" w:hAnsiTheme="minorHAnsi" w:cstheme="minorHAnsi"/>
-          <w:sz w:val="20"/>
-          <w:szCs w:val="20"/>
-        </w:rPr>
-      </w:pPr>
-      <w:r>
-        <w:rPr>
-          <w:rFonts w:asciiTheme="minorHAnsi" w:hAnsiTheme="minorHAnsi" w:cstheme="minorHAnsi"/>
-          <w:sz w:val="20"/>
-          <w:szCs w:val="20"/>
-        </w:rPr>
-        <w:tab/>
-      </w:r>
-    </w:p>
-    <w:p>
-      <w:pPr>
-        <w:spacing w:line="276" w:lineRule="auto"/>
-        <w:rPr>
-          <w:rFonts w:asciiTheme="minorHAnsi" w:hAnsiTheme="minorHAnsi" w:cstheme="minorHAnsi"/>
-          <w:sz w:val="20"/>
-          <w:szCs w:val="20"/>
-        </w:rPr>
-      </w:pPr>
-      <w:r>
-        <w:rPr>
-          <w:rFonts w:asciiTheme="minorHAnsi" w:hAnsiTheme="minorHAnsi" w:cstheme="minorHAnsi"/>
-          <w:bCs/>
-          <w:sz w:val="20"/>
-          <w:szCs w:val="20"/>
-        </w:rPr>
-        <w:t>I hereby declare that all the above-mentioned information provided by me is true to the best of my knowledge.</w:t>
-      </w:r>
-      <w:r>
-        <w:rPr>
-          <w:rFonts w:asciiTheme="minorHAnsi" w:hAnsiTheme="minorHAnsi" w:cstheme="minorHAnsi"/>
-          <w:color w:val="000000"/>
-          <w:sz w:val="20"/>
-          <w:szCs w:val="20"/>
-        </w:rPr>
-        <w:t xml:space="preserve"> </w:t>
-      </w:r>
-    </w:p>
-    <w:p>
-      <w:pPr>
-        <w:spacing w:line="276" w:lineRule="auto"/>
-        <w:ind w:left="7200" w:firstLine="720"/>
-        <w:rPr>
-          <w:rFonts w:asciiTheme="minorHAnsi" w:hAnsiTheme="minorHAnsi" w:cstheme="minorHAnsi"/>
-          <w:color w:val="000000"/>
-          <w:sz w:val="20"/>
-          <w:szCs w:val="20"/>
-        </w:rPr>
-      </w:pPr>
-    </w:p>
-    <w:p>
-      <w:pPr>
-        <w:spacing w:line="276" w:lineRule="auto"/>
-        <w:ind w:left="7200" w:firstLine="720"/>
-        <w:rPr>
-          <w:rFonts w:asciiTheme="minorHAnsi" w:hAnsiTheme="minorHAnsi" w:cstheme="minorHAnsi"/>
-          <w:sz w:val="20"/>
-          <w:szCs w:val="20"/>
-        </w:rPr>
-      </w:pPr>
-      <w:r>
-        <w:rPr>
-          <w:rFonts w:asciiTheme="minorHAnsi" w:hAnsiTheme="minorHAnsi" w:cstheme="minorHAnsi"/>
-          <w:color w:val="000000"/>
-          <w:sz w:val="20"/>
-          <w:szCs w:val="20"/>
-        </w:rPr>
-        <w:t>Ganesh Londhe</w:t>
-      </w:r>
+        <w:rPr>
+          <w:rFonts w:asciiTheme="minorHAnsi" w:hAnsiTheme="minorHAnsi" w:cstheme="minorHAnsi"/>
+          <w:sz w:val="20"/>
+          <w:szCs w:val="20"/>
+        </w:rPr>
+      </w:pPr>
     </w:p>
     <w:sectPr>
       <w:pgSz w:w="12240" w:h="15840"/>

</xml_diff>

<commit_message>
Java and Python certificate added from lynda.com
</commit_message>
<xml_diff>
--- a/MCS_project_sem_III/GaneshLondheCV.docx
+++ b/MCS_project_sem_III/GaneshLondheCV.docx
@@ -125,46 +125,13 @@
         <w:rPr>
           <w:rFonts w:asciiTheme="minorHAnsi" w:hAnsiTheme="minorHAnsi" w:cstheme="minorHAnsi"/>
         </w:rPr>
-        <w:t xml:space="preserve"> </w:t>
-      </w:r>
-      <w:r>
-        <w:rPr>
-          <w:rFonts w:asciiTheme="minorHAnsi" w:hAnsiTheme="minorHAnsi" w:cstheme="minorHAnsi"/>
-          <w:b/>
-          <w:i/>
-          <w:sz w:val="20"/>
-          <w:szCs w:val="20"/>
-        </w:rPr>
-        <w:t>Intern</w:t>
-      </w:r>
-      <w:r>
-        <w:rPr>
-          <w:rFonts w:asciiTheme="minorHAnsi" w:hAnsiTheme="minorHAnsi" w:cstheme="minorHAnsi"/>
-          <w:sz w:val="18"/>
-          <w:szCs w:val="20"/>
-        </w:rPr>
-        <w:t xml:space="preserve"> </w:t>
-      </w:r>
-      <w:r>
-        <w:rPr>
-          <w:rFonts w:asciiTheme="minorHAnsi" w:hAnsiTheme="minorHAnsi" w:cstheme="minorHAnsi"/>
-        </w:rPr>
-        <w:t>at</w:t>
-      </w:r>
-      <w:r>
-        <w:rPr>
-          <w:rFonts w:asciiTheme="minorHAnsi" w:hAnsiTheme="minorHAnsi" w:cstheme="minorHAnsi"/>
-          <w:i/>
-          <w:color w:val="000000" w:themeColor="text1"/>
-        </w:rPr>
-        <w:t xml:space="preserve"> </w:t>
-      </w:r>
-      <w:r>
-        <w:rPr>
-          <w:rFonts w:asciiTheme="minorHAnsi" w:hAnsiTheme="minorHAnsi" w:cstheme="minorHAnsi"/>
-          <w:b/>
-        </w:rPr>
-        <w:t>PTC</w:t>
+        <w:t xml:space="preserve">  </w:t>
+      </w:r>
+      <w:r>
+        <w:rPr>
+          <w:rFonts w:asciiTheme="minorHAnsi" w:hAnsiTheme="minorHAnsi" w:cstheme="minorHAnsi"/>
+        </w:rPr>
+        <w:tab/>
       </w:r>
       <w:r>
         <w:rPr>
@@ -1845,6 +1812,25 @@
         <w:rPr>
           <w:rFonts w:asciiTheme="minorHAnsi" w:hAnsiTheme="minorHAnsi" w:cstheme="minorHAnsi"/>
           <w:b w:val="0"/>
+          <w:bCs/>
+          <w:snapToGrid/>
+          <w:szCs w:val="20"/>
+        </w:rPr>
+        <w:t>Java</w:t>
+      </w:r>
+      <w:r>
+        <w:rPr>
+          <w:rFonts w:asciiTheme="minorHAnsi" w:hAnsiTheme="minorHAnsi" w:cstheme="minorHAnsi"/>
+          <w:b w:val="0"/>
+          <w:snapToGrid/>
+          <w:szCs w:val="20"/>
+        </w:rPr>
+        <w:t xml:space="preserve">, </w:t>
+      </w:r>
+      <w:r>
+        <w:rPr>
+          <w:rFonts w:asciiTheme="minorHAnsi" w:hAnsiTheme="minorHAnsi" w:cstheme="minorHAnsi"/>
+          <w:b w:val="0"/>
           <w:snapToGrid/>
           <w:szCs w:val="20"/>
         </w:rPr>
@@ -1878,7 +1864,7 @@
           <w:snapToGrid/>
           <w:szCs w:val="20"/>
         </w:rPr>
-        <w:t xml:space="preserve">Java, </w:t>
+        <w:t xml:space="preserve">, </w:t>
       </w:r>
       <w:r>
         <w:rPr>
@@ -2067,7 +2053,7 @@
           <w:b w:val="0"/>
           <w:szCs w:val="20"/>
         </w:rPr>
-        <w:t xml:space="preserve">Atom, </w:t>
+        <w:t>Visual Studio</w:t>
       </w:r>
       <w:r>
         <w:rPr>
@@ -2075,7 +2061,7 @@
           <w:b w:val="0"/>
           <w:szCs w:val="20"/>
         </w:rPr>
-        <w:t>Visual Studio</w:t>
+        <w:t>,</w:t>
       </w:r>
       <w:r>
         <w:rPr>
@@ -2083,7 +2069,7 @@
           <w:b w:val="0"/>
           <w:szCs w:val="20"/>
         </w:rPr>
-        <w:t>,</w:t>
+        <w:t xml:space="preserve"> git,</w:t>
       </w:r>
       <w:r>
         <w:rPr>
@@ -2091,7 +2077,7 @@
           <w:b w:val="0"/>
           <w:szCs w:val="20"/>
         </w:rPr>
-        <w:t xml:space="preserve"> VS Code</w:t>
+        <w:t xml:space="preserve"> </w:t>
       </w:r>
       <w:r>
         <w:rPr>
@@ -2099,7 +2085,7 @@
           <w:b w:val="0"/>
           <w:szCs w:val="20"/>
         </w:rPr>
-        <w:t xml:space="preserve">, </w:t>
+        <w:t xml:space="preserve">IntelliJ , Atom, </w:t>
       </w:r>
       <w:r>
         <w:rPr>
@@ -2107,7 +2093,7 @@
           <w:b w:val="0"/>
           <w:szCs w:val="20"/>
         </w:rPr>
-        <w:t>Jupyt</w:t>
+        <w:t xml:space="preserve"> VS Code</w:t>
       </w:r>
       <w:r>
         <w:rPr>
@@ -2115,15 +2101,29 @@
           <w:b w:val="0"/>
           <w:szCs w:val="20"/>
         </w:rPr>
-        <w:t>e</w:t>
-      </w:r>
+        <w:t>,</w:t>
+      </w:r>
+    </w:p>
+    <w:p>
+      <w:pPr>
+        <w:pStyle w:val="Title"/>
+        <w:spacing w:line="360" w:lineRule="auto"/>
+        <w:ind w:left="2880" w:firstLine="720"/>
+        <w:jc w:val="left"/>
+        <w:rPr>
+          <w:rFonts w:asciiTheme="minorHAnsi" w:hAnsiTheme="minorHAnsi" w:cstheme="minorHAnsi"/>
+          <w:b w:val="0"/>
+          <w:snapToGrid/>
+          <w:szCs w:val="20"/>
+        </w:rPr>
+      </w:pPr>
       <w:r>
         <w:rPr>
           <w:rFonts w:ascii="Calibri" w:hAnsi="Calibri" w:cs="Calibri"/>
           <w:b w:val="0"/>
           <w:szCs w:val="20"/>
         </w:rPr>
-        <w:t xml:space="preserve">r Notebook, </w:t>
+        <w:t xml:space="preserve">  </w:t>
       </w:r>
       <w:r>
         <w:rPr>
@@ -2131,7 +2131,7 @@
           <w:b w:val="0"/>
           <w:szCs w:val="20"/>
         </w:rPr>
-        <w:t>W</w:t>
+        <w:t>Jupyter Notebook</w:t>
       </w:r>
       <w:r>
         <w:rPr>
@@ -2139,7 +2139,7 @@
           <w:b w:val="0"/>
           <w:szCs w:val="20"/>
         </w:rPr>
-        <w:tab/>
+        <w:t xml:space="preserve">, </w:t>
       </w:r>
       <w:r>
         <w:rPr>
@@ -2147,7 +2147,7 @@
           <w:b w:val="0"/>
           <w:szCs w:val="20"/>
         </w:rPr>
-        <w:t>orkbench</w:t>
+        <w:t>W</w:t>
       </w:r>
       <w:r>
         <w:rPr>
@@ -2155,7 +2155,7 @@
           <w:b w:val="0"/>
           <w:szCs w:val="20"/>
         </w:rPr>
-        <w:t xml:space="preserve">, </w:t>
+        <w:t>orkbench</w:t>
       </w:r>
       <w:r>
         <w:rPr>
@@ -2163,7 +2163,7 @@
           <w:b w:val="0"/>
           <w:szCs w:val="20"/>
         </w:rPr>
-        <w:t xml:space="preserve">CodeBlocks, </w:t>
+        <w:t xml:space="preserve">, </w:t>
       </w:r>
       <w:r>
         <w:rPr>
@@ -2171,7 +2171,7 @@
           <w:b w:val="0"/>
           <w:szCs w:val="20"/>
         </w:rPr>
-        <w:t>git</w:t>
+        <w:t>CodeBlocks</w:t>
       </w:r>
     </w:p>
     <w:p>
@@ -3129,7 +3129,16 @@
           <w:sz w:val="20"/>
           <w:szCs w:val="20"/>
         </w:rPr>
-        <w:t xml:space="preserve"> in C#</w:t>
+        <w:t xml:space="preserve"> in </w:t>
+      </w:r>
+      <w:r>
+        <w:rPr>
+          <w:rFonts w:asciiTheme="minorHAnsi" w:hAnsiTheme="minorHAnsi" w:cstheme="minorHAnsi"/>
+          <w:b/>
+          <w:sz w:val="20"/>
+          <w:szCs w:val="20"/>
+        </w:rPr>
+        <w:t>C#</w:t>
       </w:r>
       <w:r>
         <w:rPr>
@@ -3327,65 +3336,15 @@
           <w:sz w:val="20"/>
           <w:szCs w:val="20"/>
         </w:rPr>
-        <w:t>Business English Certificate</w:t>
-      </w:r>
-      <w:r>
-        <w:rPr>
-          <w:rFonts w:asciiTheme="minorHAnsi" w:hAnsiTheme="minorHAnsi" w:cstheme="minorHAnsi"/>
-          <w:b/>
-          <w:sz w:val="20"/>
-          <w:szCs w:val="20"/>
-        </w:rPr>
-        <w:t xml:space="preserve"> </w:t>
-      </w:r>
-      <w:r>
-        <w:rPr>
-          <w:rFonts w:asciiTheme="minorHAnsi" w:hAnsiTheme="minorHAnsi" w:cstheme="minorHAnsi"/>
-          <w:b/>
-          <w:sz w:val="20"/>
-          <w:szCs w:val="20"/>
-        </w:rPr>
-        <w:t>(2015)</w:t>
-      </w:r>
-    </w:p>
-    <w:p>
-      <w:pPr>
-        <w:pStyle w:val="ListParagraph"/>
-        <w:spacing w:line="360" w:lineRule="auto"/>
-        <w:jc w:val="both"/>
-        <w:rPr>
-          <w:rFonts w:asciiTheme="minorHAnsi" w:hAnsiTheme="minorHAnsi" w:cstheme="minorHAnsi"/>
-          <w:sz w:val="20"/>
-          <w:szCs w:val="20"/>
-        </w:rPr>
-      </w:pPr>
-      <w:r>
-        <w:rPr>
-          <w:rFonts w:asciiTheme="minorHAnsi" w:hAnsiTheme="minorHAnsi" w:cstheme="minorHAnsi"/>
-          <w:sz w:val="20"/>
-          <w:szCs w:val="20"/>
-        </w:rPr>
-        <w:t>Business related studies with English Language skills</w:t>
-      </w:r>
-    </w:p>
-    <w:p>
-      <w:pPr>
-        <w:pStyle w:val="ListParagraph"/>
-        <w:spacing w:line="360" w:lineRule="auto"/>
-        <w:jc w:val="both"/>
-        <w:rPr>
-          <w:rFonts w:asciiTheme="minorHAnsi" w:hAnsiTheme="minorHAnsi" w:cstheme="minorHAnsi"/>
-          <w:sz w:val="20"/>
-          <w:szCs w:val="20"/>
-        </w:rPr>
-      </w:pPr>
-      <w:r>
-        <w:rPr>
-          <w:rFonts w:asciiTheme="minorHAnsi" w:hAnsiTheme="minorHAnsi" w:cstheme="minorHAnsi"/>
-          <w:sz w:val="20"/>
-          <w:szCs w:val="20"/>
-        </w:rPr>
-        <w:t>University of Cambridge</w:t>
+        <w:t xml:space="preserve">Learning Java Certificate(2019) </w:t>
+      </w:r>
+      <w:r>
+        <w:rPr>
+          <w:rFonts w:asciiTheme="minorHAnsi" w:hAnsiTheme="minorHAnsi" w:cstheme="minorHAnsi"/>
+          <w:sz w:val="20"/>
+          <w:szCs w:val="20"/>
+        </w:rPr>
+        <w:t>– Lynda.com</w:t>
       </w:r>
     </w:p>
     <w:p>
@@ -3411,47 +3370,49 @@
           <w:sz w:val="20"/>
           <w:szCs w:val="20"/>
         </w:rPr>
-        <w:t>Silver Medal in Swimming (2017)</w:t>
-      </w:r>
-    </w:p>
-    <w:p>
-      <w:pPr>
-        <w:pStyle w:val="ListParagraph"/>
-        <w:spacing w:line="360" w:lineRule="auto"/>
-        <w:jc w:val="both"/>
-        <w:rPr>
-          <w:rFonts w:asciiTheme="minorHAnsi" w:hAnsiTheme="minorHAnsi" w:cstheme="minorHAnsi"/>
-          <w:sz w:val="20"/>
-          <w:szCs w:val="20"/>
-        </w:rPr>
-      </w:pPr>
-      <w:r>
-        <w:rPr>
-          <w:rFonts w:asciiTheme="minorHAnsi" w:hAnsiTheme="minorHAnsi" w:cstheme="minorHAnsi"/>
-          <w:sz w:val="20"/>
-          <w:szCs w:val="20"/>
-        </w:rPr>
-        <w:t>A state level competition held by</w:t>
-      </w:r>
-    </w:p>
-    <w:p>
-      <w:pPr>
-        <w:pStyle w:val="ListParagraph"/>
-        <w:spacing w:line="360" w:lineRule="auto"/>
-        <w:jc w:val="both"/>
-        <w:rPr>
-          <w:rFonts w:asciiTheme="minorHAnsi" w:hAnsiTheme="minorHAnsi" w:cstheme="minorHAnsi"/>
-          <w:sz w:val="20"/>
-          <w:szCs w:val="20"/>
-        </w:rPr>
-      </w:pPr>
-      <w:r>
-        <w:rPr>
-          <w:rFonts w:asciiTheme="minorHAnsi" w:hAnsiTheme="minorHAnsi" w:cstheme="minorHAnsi"/>
-          <w:sz w:val="20"/>
-          <w:szCs w:val="20"/>
-        </w:rPr>
-        <w:t>MIT college, Pune</w:t>
+        <w:t xml:space="preserve">Learning Python Certificate(2019) </w:t>
+      </w:r>
+      <w:r>
+        <w:rPr>
+          <w:rFonts w:asciiTheme="minorHAnsi" w:hAnsiTheme="minorHAnsi" w:cstheme="minorHAnsi"/>
+          <w:sz w:val="20"/>
+          <w:szCs w:val="20"/>
+        </w:rPr>
+        <w:t xml:space="preserve">– </w:t>
+      </w:r>
+      <w:r>
+        <w:rPr>
+          <w:rFonts w:asciiTheme="minorHAnsi" w:hAnsiTheme="minorHAnsi" w:cstheme="minorHAnsi"/>
+          <w:sz w:val="20"/>
+          <w:szCs w:val="20"/>
+        </w:rPr>
+        <w:t>L</w:t>
+      </w:r>
+      <w:r>
+        <w:rPr>
+          <w:rFonts w:asciiTheme="minorHAnsi" w:hAnsiTheme="minorHAnsi" w:cstheme="minorHAnsi"/>
+          <w:sz w:val="20"/>
+          <w:szCs w:val="20"/>
+        </w:rPr>
+        <w:t>y</w:t>
+      </w:r>
+      <w:bookmarkStart w:id="0" w:name="_GoBack"/>
+      <w:bookmarkEnd w:id="0"/>
+      <w:r>
+        <w:rPr>
+          <w:rFonts w:asciiTheme="minorHAnsi" w:hAnsiTheme="minorHAnsi" w:cstheme="minorHAnsi"/>
+          <w:sz w:val="20"/>
+          <w:szCs w:val="20"/>
+        </w:rPr>
+        <w:t>nda</w:t>
+      </w:r>
+      <w:r>
+        <w:rPr>
+          <w:rFonts w:asciiTheme="minorHAnsi" w:hAnsiTheme="minorHAnsi" w:cstheme="minorHAnsi"/>
+          <w:sz w:val="20"/>
+          <w:szCs w:val="20"/>
+        </w:rPr>
+        <w:t>.com</w:t>
       </w:r>
     </w:p>
     <w:p>
@@ -3477,7 +3438,25 @@
           <w:sz w:val="20"/>
           <w:szCs w:val="20"/>
         </w:rPr>
-        <w:t>Bronze Medal in Swimming (2017)</w:t>
+        <w:t>Business English Certificate</w:t>
+      </w:r>
+      <w:r>
+        <w:rPr>
+          <w:rFonts w:asciiTheme="minorHAnsi" w:hAnsiTheme="minorHAnsi" w:cstheme="minorHAnsi"/>
+          <w:b/>
+          <w:sz w:val="20"/>
+          <w:szCs w:val="20"/>
+        </w:rPr>
+        <w:t xml:space="preserve"> </w:t>
+      </w:r>
+      <w:r>
+        <w:rPr>
+          <w:rFonts w:asciiTheme="minorHAnsi" w:hAnsiTheme="minorHAnsi" w:cstheme="minorHAnsi"/>
+          <w:b/>
+          <w:sz w:val="20"/>
+          <w:szCs w:val="20"/>
+        </w:rPr>
+        <w:t>(2015)</w:t>
       </w:r>
     </w:p>
     <w:p>
@@ -3497,77 +3476,23 @@
           <w:sz w:val="20"/>
           <w:szCs w:val="20"/>
         </w:rPr>
-        <w:t>A state level competition held by</w:t>
-      </w:r>
-    </w:p>
-    <w:p>
-      <w:pPr>
-        <w:pStyle w:val="ListParagraph"/>
-        <w:spacing w:line="360" w:lineRule="auto"/>
-        <w:jc w:val="both"/>
-        <w:rPr>
-          <w:rFonts w:asciiTheme="minorHAnsi" w:hAnsiTheme="minorHAnsi" w:cstheme="minorHAnsi"/>
-          <w:sz w:val="20"/>
-          <w:szCs w:val="20"/>
-        </w:rPr>
-      </w:pPr>
-      <w:r>
-        <w:rPr>
-          <w:rFonts w:asciiTheme="minorHAnsi" w:hAnsiTheme="minorHAnsi" w:cstheme="minorHAnsi"/>
-          <w:sz w:val="20"/>
-          <w:szCs w:val="20"/>
-        </w:rPr>
-        <w:t>S P</w:t>
-      </w:r>
-      <w:r>
-        <w:rPr>
-          <w:rFonts w:asciiTheme="minorHAnsi" w:hAnsiTheme="minorHAnsi" w:cstheme="minorHAnsi"/>
-          <w:sz w:val="20"/>
-          <w:szCs w:val="20"/>
-        </w:rPr>
-        <w:t xml:space="preserve"> college, Pune</w:t>
-      </w:r>
-    </w:p>
-    <w:p>
-      <w:pPr>
-        <w:pStyle w:val="Heading1"/>
-        <w:pBdr>
-          <w:bottom w:val="single" w:sz="12" w:space="1" w:color="auto"/>
-        </w:pBdr>
-        <w:spacing w:before="0" w:line="360" w:lineRule="auto"/>
-        <w:ind w:firstLine="270"/>
-        <w:rPr>
-          <w:rFonts w:asciiTheme="minorHAnsi" w:hAnsiTheme="minorHAnsi" w:cstheme="minorHAnsi"/>
-          <w:color w:val="auto"/>
-          <w:sz w:val="24"/>
-          <w:szCs w:val="24"/>
-        </w:rPr>
-      </w:pPr>
-    </w:p>
-    <w:p>
-      <w:pPr>
-        <w:pStyle w:val="Heading1"/>
-        <w:pBdr>
-          <w:bottom w:val="single" w:sz="12" w:space="1" w:color="auto"/>
-        </w:pBdr>
-        <w:spacing w:before="0" w:line="360" w:lineRule="auto"/>
-        <w:ind w:firstLine="270"/>
-        <w:rPr>
-          <w:rFonts w:asciiTheme="minorHAnsi" w:hAnsiTheme="minorHAnsi" w:cstheme="minorHAnsi"/>
-          <w:sz w:val="20"/>
-          <w:szCs w:val="20"/>
-        </w:rPr>
-      </w:pPr>
-      <w:bookmarkStart w:id="0" w:name="_GoBack"/>
-      <w:bookmarkEnd w:id="0"/>
-      <w:r>
-        <w:rPr>
-          <w:rFonts w:asciiTheme="minorHAnsi" w:hAnsiTheme="minorHAnsi" w:cstheme="minorHAnsi"/>
-          <w:color w:val="auto"/>
-          <w:sz w:val="24"/>
-          <w:szCs w:val="24"/>
-        </w:rPr>
-        <w:t>Interests/Hobbies</w:t>
+        <w:t>Business related studies with English Language skills</w:t>
+      </w:r>
+      <w:r>
+        <w:rPr>
+          <w:rFonts w:asciiTheme="minorHAnsi" w:hAnsiTheme="minorHAnsi" w:cstheme="minorHAnsi"/>
+          <w:sz w:val="20"/>
+          <w:szCs w:val="20"/>
+        </w:rPr>
+        <w:t xml:space="preserve"> </w:t>
+      </w:r>
+      <w:r>
+        <w:rPr>
+          <w:rFonts w:asciiTheme="minorHAnsi" w:hAnsiTheme="minorHAnsi" w:cstheme="minorHAnsi"/>
+          <w:sz w:val="20"/>
+          <w:szCs w:val="20"/>
+        </w:rPr>
+        <w:t>University of Cambridge</w:t>
       </w:r>
     </w:p>
     <w:p>
@@ -3581,51 +3506,55 @@
         <w:jc w:val="both"/>
         <w:rPr>
           <w:rFonts w:asciiTheme="minorHAnsi" w:hAnsiTheme="minorHAnsi" w:cstheme="minorHAnsi"/>
-          <w:sz w:val="20"/>
-          <w:szCs w:val="20"/>
-        </w:rPr>
-      </w:pPr>
-      <w:r>
-        <w:rPr>
-          <w:rFonts w:asciiTheme="minorHAnsi" w:hAnsiTheme="minorHAnsi" w:cstheme="minorHAnsi"/>
-          <w:sz w:val="20"/>
-          <w:szCs w:val="20"/>
-        </w:rPr>
-        <w:t>Reading</w:t>
-      </w:r>
-      <w:r>
-        <w:rPr>
-          <w:rFonts w:asciiTheme="minorHAnsi" w:hAnsiTheme="minorHAnsi" w:cstheme="minorHAnsi"/>
-          <w:sz w:val="20"/>
-          <w:szCs w:val="20"/>
-        </w:rPr>
-        <w:tab/>
-      </w:r>
-      <w:r>
-        <w:rPr>
-          <w:rFonts w:asciiTheme="minorHAnsi" w:hAnsiTheme="minorHAnsi" w:cstheme="minorHAnsi"/>
-          <w:sz w:val="20"/>
-          <w:szCs w:val="20"/>
-        </w:rPr>
-        <w:tab/>
-        <w:t>Programming</w:t>
-      </w:r>
-      <w:r>
-        <w:rPr>
-          <w:rFonts w:asciiTheme="minorHAnsi" w:hAnsiTheme="minorHAnsi" w:cstheme="minorHAnsi"/>
-          <w:sz w:val="20"/>
-          <w:szCs w:val="20"/>
-        </w:rPr>
-        <w:tab/>
-      </w:r>
-      <w:r>
-        <w:rPr>
-          <w:rFonts w:asciiTheme="minorHAnsi" w:hAnsiTheme="minorHAnsi" w:cstheme="minorHAnsi"/>
-          <w:sz w:val="20"/>
-          <w:szCs w:val="20"/>
-        </w:rPr>
-        <w:tab/>
-        <w:t>Photography</w:t>
+          <w:b/>
+          <w:sz w:val="20"/>
+          <w:szCs w:val="20"/>
+        </w:rPr>
+      </w:pPr>
+      <w:r>
+        <w:rPr>
+          <w:rFonts w:asciiTheme="minorHAnsi" w:hAnsiTheme="minorHAnsi" w:cstheme="minorHAnsi"/>
+          <w:b/>
+          <w:sz w:val="20"/>
+          <w:szCs w:val="20"/>
+        </w:rPr>
+        <w:t>Silver Medal in Swimming (2017)</w:t>
+      </w:r>
+    </w:p>
+    <w:p>
+      <w:pPr>
+        <w:pStyle w:val="ListParagraph"/>
+        <w:spacing w:line="360" w:lineRule="auto"/>
+        <w:jc w:val="both"/>
+        <w:rPr>
+          <w:rFonts w:asciiTheme="minorHAnsi" w:hAnsiTheme="minorHAnsi" w:cstheme="minorHAnsi"/>
+          <w:sz w:val="20"/>
+          <w:szCs w:val="20"/>
+        </w:rPr>
+      </w:pPr>
+      <w:r>
+        <w:rPr>
+          <w:rFonts w:asciiTheme="minorHAnsi" w:hAnsiTheme="minorHAnsi" w:cstheme="minorHAnsi"/>
+          <w:sz w:val="20"/>
+          <w:szCs w:val="20"/>
+        </w:rPr>
+        <w:t>A state level competition held by</w:t>
+      </w:r>
+      <w:r>
+        <w:rPr>
+          <w:rFonts w:asciiTheme="minorHAnsi" w:hAnsiTheme="minorHAnsi" w:cstheme="minorHAnsi"/>
+          <w:sz w:val="20"/>
+          <w:szCs w:val="20"/>
+        </w:rPr>
+        <w:t xml:space="preserve"> </w:t>
+      </w:r>
+      <w:r>
+        <w:rPr>
+          <w:rFonts w:asciiTheme="minorHAnsi" w:hAnsiTheme="minorHAnsi" w:cstheme="minorHAnsi"/>
+          <w:sz w:val="20"/>
+          <w:szCs w:val="20"/>
+        </w:rPr>
+        <w:t>MIT college, Pune</w:t>
       </w:r>
     </w:p>
     <w:p>
@@ -3639,6 +3568,174 @@
         <w:jc w:val="both"/>
         <w:rPr>
           <w:rFonts w:asciiTheme="minorHAnsi" w:hAnsiTheme="minorHAnsi" w:cstheme="minorHAnsi"/>
+          <w:b/>
+          <w:sz w:val="20"/>
+          <w:szCs w:val="20"/>
+        </w:rPr>
+      </w:pPr>
+      <w:r>
+        <w:rPr>
+          <w:rFonts w:asciiTheme="minorHAnsi" w:hAnsiTheme="minorHAnsi" w:cstheme="minorHAnsi"/>
+          <w:b/>
+          <w:sz w:val="20"/>
+          <w:szCs w:val="20"/>
+        </w:rPr>
+        <w:t>Bronze Medal in Swimming (2017)</w:t>
+      </w:r>
+    </w:p>
+    <w:p>
+      <w:pPr>
+        <w:pStyle w:val="ListParagraph"/>
+        <w:spacing w:line="360" w:lineRule="auto"/>
+        <w:jc w:val="both"/>
+        <w:rPr>
+          <w:rFonts w:asciiTheme="minorHAnsi" w:hAnsiTheme="minorHAnsi" w:cstheme="minorHAnsi"/>
+          <w:sz w:val="20"/>
+          <w:szCs w:val="20"/>
+        </w:rPr>
+      </w:pPr>
+      <w:r>
+        <w:rPr>
+          <w:rFonts w:asciiTheme="minorHAnsi" w:hAnsiTheme="minorHAnsi" w:cstheme="minorHAnsi"/>
+          <w:sz w:val="20"/>
+          <w:szCs w:val="20"/>
+        </w:rPr>
+        <w:t>A state level competition held by</w:t>
+      </w:r>
+      <w:r>
+        <w:rPr>
+          <w:rFonts w:asciiTheme="minorHAnsi" w:hAnsiTheme="minorHAnsi" w:cstheme="minorHAnsi"/>
+          <w:sz w:val="20"/>
+          <w:szCs w:val="20"/>
+        </w:rPr>
+        <w:t xml:space="preserve"> </w:t>
+      </w:r>
+      <w:r>
+        <w:rPr>
+          <w:rFonts w:asciiTheme="minorHAnsi" w:hAnsiTheme="minorHAnsi" w:cstheme="minorHAnsi"/>
+          <w:sz w:val="20"/>
+          <w:szCs w:val="20"/>
+        </w:rPr>
+        <w:t>S P</w:t>
+      </w:r>
+      <w:r>
+        <w:rPr>
+          <w:rFonts w:asciiTheme="minorHAnsi" w:hAnsiTheme="minorHAnsi" w:cstheme="minorHAnsi"/>
+          <w:sz w:val="20"/>
+          <w:szCs w:val="20"/>
+        </w:rPr>
+        <w:t xml:space="preserve"> college, Pune</w:t>
+      </w:r>
+    </w:p>
+    <w:p>
+      <w:pPr>
+        <w:pStyle w:val="Heading1"/>
+        <w:pBdr>
+          <w:bottom w:val="single" w:sz="12" w:space="1" w:color="auto"/>
+        </w:pBdr>
+        <w:spacing w:before="0" w:line="360" w:lineRule="auto"/>
+        <w:ind w:firstLine="270"/>
+        <w:rPr>
+          <w:rFonts w:asciiTheme="minorHAnsi" w:hAnsiTheme="minorHAnsi" w:cstheme="minorHAnsi"/>
+          <w:color w:val="auto"/>
+          <w:sz w:val="24"/>
+          <w:szCs w:val="24"/>
+        </w:rPr>
+      </w:pPr>
+    </w:p>
+    <w:p>
+      <w:pPr>
+        <w:pStyle w:val="Heading1"/>
+        <w:pBdr>
+          <w:bottom w:val="single" w:sz="12" w:space="1" w:color="auto"/>
+        </w:pBdr>
+        <w:spacing w:before="0" w:line="360" w:lineRule="auto"/>
+        <w:ind w:firstLine="270"/>
+        <w:rPr>
+          <w:rFonts w:asciiTheme="minorHAnsi" w:hAnsiTheme="minorHAnsi" w:cstheme="minorHAnsi"/>
+          <w:sz w:val="20"/>
+          <w:szCs w:val="20"/>
+        </w:rPr>
+      </w:pPr>
+      <w:r>
+        <w:rPr>
+          <w:rFonts w:asciiTheme="minorHAnsi" w:hAnsiTheme="minorHAnsi" w:cstheme="minorHAnsi"/>
+          <w:color w:val="auto"/>
+          <w:sz w:val="24"/>
+          <w:szCs w:val="24"/>
+        </w:rPr>
+        <w:t>Interests/Hobbies</w:t>
+      </w:r>
+    </w:p>
+    <w:p>
+      <w:pPr>
+        <w:pStyle w:val="ListParagraph"/>
+        <w:numPr>
+          <w:ilvl w:val="0"/>
+          <w:numId w:val="21"/>
+        </w:numPr>
+        <w:spacing w:line="360" w:lineRule="auto"/>
+        <w:jc w:val="both"/>
+        <w:rPr>
+          <w:rFonts w:asciiTheme="minorHAnsi" w:hAnsiTheme="minorHAnsi" w:cstheme="minorHAnsi"/>
+          <w:sz w:val="20"/>
+          <w:szCs w:val="20"/>
+        </w:rPr>
+      </w:pPr>
+      <w:r>
+        <w:rPr>
+          <w:rFonts w:asciiTheme="minorHAnsi" w:hAnsiTheme="minorHAnsi" w:cstheme="minorHAnsi"/>
+          <w:sz w:val="20"/>
+          <w:szCs w:val="20"/>
+        </w:rPr>
+        <w:t>Reading</w:t>
+      </w:r>
+      <w:r>
+        <w:rPr>
+          <w:rFonts w:asciiTheme="minorHAnsi" w:hAnsiTheme="minorHAnsi" w:cstheme="minorHAnsi"/>
+          <w:sz w:val="20"/>
+          <w:szCs w:val="20"/>
+        </w:rPr>
+        <w:tab/>
+      </w:r>
+      <w:r>
+        <w:rPr>
+          <w:rFonts w:asciiTheme="minorHAnsi" w:hAnsiTheme="minorHAnsi" w:cstheme="minorHAnsi"/>
+          <w:sz w:val="20"/>
+          <w:szCs w:val="20"/>
+        </w:rPr>
+        <w:tab/>
+        <w:t>Programming</w:t>
+      </w:r>
+      <w:r>
+        <w:rPr>
+          <w:rFonts w:asciiTheme="minorHAnsi" w:hAnsiTheme="minorHAnsi" w:cstheme="minorHAnsi"/>
+          <w:sz w:val="20"/>
+          <w:szCs w:val="20"/>
+        </w:rPr>
+        <w:tab/>
+      </w:r>
+      <w:r>
+        <w:rPr>
+          <w:rFonts w:asciiTheme="minorHAnsi" w:hAnsiTheme="minorHAnsi" w:cstheme="minorHAnsi"/>
+          <w:sz w:val="20"/>
+          <w:szCs w:val="20"/>
+        </w:rPr>
+        <w:tab/>
+        <w:t>Photography</w:t>
+      </w:r>
+    </w:p>
+    <w:p>
+      <w:pPr>
+        <w:pStyle w:val="ListParagraph"/>
+        <w:numPr>
+          <w:ilvl w:val="0"/>
+          <w:numId w:val="21"/>
+        </w:numPr>
+        <w:spacing w:line="360" w:lineRule="auto"/>
+        <w:jc w:val="both"/>
+        <w:rPr>
+          <w:rFonts w:asciiTheme="minorHAnsi" w:hAnsiTheme="minorHAnsi" w:cstheme="minorHAnsi"/>
           <w:sz w:val="20"/>
           <w:szCs w:val="20"/>
         </w:rPr>
@@ -3668,16 +3765,6 @@
         <w:tab/>
         <w:t>Swimming</w:t>
       </w:r>
-    </w:p>
-    <w:p>
-      <w:pPr>
-        <w:spacing w:line="276" w:lineRule="auto"/>
-        <w:rPr>
-          <w:rFonts w:asciiTheme="minorHAnsi" w:hAnsiTheme="minorHAnsi" w:cstheme="minorHAnsi"/>
-          <w:sz w:val="20"/>
-          <w:szCs w:val="20"/>
-        </w:rPr>
-      </w:pPr>
     </w:p>
     <w:sectPr>
       <w:pgSz w:w="12240" w:h="15840"/>

</xml_diff>

<commit_message>
added RESTful APIs certificate to the resume
</commit_message>
<xml_diff>
--- a/MCS_project_sem_III/GaneshLondheCV.docx
+++ b/MCS_project_sem_III/GaneshLondheCV.docx
@@ -521,19 +521,6 @@
         </w:rPr>
         <w:t>July 2018 to Present.</w:t>
       </w:r>
-    </w:p>
-    <w:p>
-      <w:pPr>
-        <w:pStyle w:val="ListParagraph"/>
-        <w:spacing w:line="360" w:lineRule="auto"/>
-        <w:rPr>
-          <w:rFonts w:asciiTheme="minorHAnsi" w:hAnsiTheme="minorHAnsi" w:cstheme="minorHAnsi"/>
-          <w:b/>
-          <w:i/>
-          <w:sz w:val="20"/>
-          <w:szCs w:val="20"/>
-        </w:rPr>
-      </w:pPr>
     </w:p>
     <w:p>
       <w:pPr>
@@ -1404,33 +1391,51 @@
         <w:jc w:val="both"/>
         <w:rPr>
           <w:rFonts w:asciiTheme="minorHAnsi" w:hAnsiTheme="minorHAnsi" w:cstheme="minorHAnsi"/>
+          <w:sz w:val="20"/>
+          <w:szCs w:val="20"/>
+        </w:rPr>
+      </w:pPr>
+      <w:r>
+        <w:rPr>
+          <w:rFonts w:asciiTheme="minorHAnsi" w:hAnsiTheme="minorHAnsi" w:cstheme="minorHAnsi"/>
+          <w:sz w:val="20"/>
+          <w:szCs w:val="20"/>
+        </w:rPr>
+        <w:t xml:space="preserve">By applying the </w:t>
+      </w:r>
+      <w:r>
+        <w:rPr>
+          <w:rFonts w:asciiTheme="minorHAnsi" w:hAnsiTheme="minorHAnsi" w:cstheme="minorHAnsi"/>
+          <w:i/>
+          <w:sz w:val="20"/>
+          <w:szCs w:val="20"/>
+        </w:rPr>
+        <w:t>clustering algorithm k-means</w:t>
+      </w:r>
+      <w:r>
+        <w:rPr>
+          <w:rFonts w:asciiTheme="minorHAnsi" w:hAnsiTheme="minorHAnsi" w:cstheme="minorHAnsi"/>
+          <w:sz w:val="20"/>
+          <w:szCs w:val="20"/>
+        </w:rPr>
+        <w:t xml:space="preserve"> on </w:t>
+      </w:r>
+      <w:r>
+        <w:rPr>
+          <w:rFonts w:asciiTheme="minorHAnsi" w:hAnsiTheme="minorHAnsi" w:cstheme="minorHAnsi"/>
           <w:b/>
-        </w:rPr>
-      </w:pPr>
-      <w:r>
-        <w:rPr>
-          <w:rFonts w:asciiTheme="minorHAnsi" w:hAnsiTheme="minorHAnsi" w:cstheme="minorHAnsi"/>
-          <w:sz w:val="20"/>
-          <w:szCs w:val="20"/>
-        </w:rPr>
-        <w:t xml:space="preserve">By applying the </w:t>
-      </w:r>
-      <w:r>
-        <w:rPr>
-          <w:rFonts w:asciiTheme="minorHAnsi" w:hAnsiTheme="minorHAnsi" w:cstheme="minorHAnsi"/>
-          <w:i/>
-          <w:sz w:val="20"/>
-          <w:szCs w:val="20"/>
-        </w:rPr>
-        <w:t>clustering algorithm k-means</w:t>
-      </w:r>
-      <w:r>
-        <w:rPr>
-          <w:rFonts w:asciiTheme="minorHAnsi" w:hAnsiTheme="minorHAnsi" w:cstheme="minorHAnsi"/>
-          <w:sz w:val="20"/>
-          <w:szCs w:val="20"/>
-        </w:rPr>
-        <w:t xml:space="preserve"> on </w:t>
+          <w:sz w:val="20"/>
+          <w:szCs w:val="20"/>
+        </w:rPr>
+        <w:t xml:space="preserve">RTCDB, </w:t>
+      </w:r>
+      <w:r>
+        <w:rPr>
+          <w:rFonts w:asciiTheme="minorHAnsi" w:hAnsiTheme="minorHAnsi" w:cstheme="minorHAnsi"/>
+          <w:sz w:val="20"/>
+          <w:szCs w:val="20"/>
+        </w:rPr>
+        <w:t>the</w:t>
       </w:r>
       <w:r>
         <w:rPr>
@@ -1439,15 +1444,47 @@
           <w:sz w:val="20"/>
           <w:szCs w:val="20"/>
         </w:rPr>
-        <w:t xml:space="preserve">RTCDB, </w:t>
-      </w:r>
-      <w:r>
-        <w:rPr>
-          <w:rFonts w:asciiTheme="minorHAnsi" w:hAnsiTheme="minorHAnsi" w:cstheme="minorHAnsi"/>
-          <w:sz w:val="20"/>
-          <w:szCs w:val="20"/>
-        </w:rPr>
-        <w:t>the</w:t>
+        <w:t xml:space="preserve"> </w:t>
+      </w:r>
+      <w:r>
+        <w:rPr>
+          <w:rFonts w:asciiTheme="minorHAnsi" w:hAnsiTheme="minorHAnsi" w:cstheme="minorHAnsi"/>
+          <w:sz w:val="20"/>
+          <w:szCs w:val="20"/>
+        </w:rPr>
+        <w:t>project is able to segregate the tests based on timing.</w:t>
+      </w:r>
+    </w:p>
+    <w:p>
+      <w:pPr>
+        <w:pStyle w:val="ListParagraph"/>
+        <w:numPr>
+          <w:ilvl w:val="0"/>
+          <w:numId w:val="21"/>
+        </w:numPr>
+        <w:spacing w:line="360" w:lineRule="auto"/>
+        <w:jc w:val="both"/>
+        <w:rPr>
+          <w:rFonts w:asciiTheme="minorHAnsi" w:hAnsiTheme="minorHAnsi" w:cstheme="minorHAnsi"/>
+          <w:sz w:val="20"/>
+          <w:szCs w:val="20"/>
+        </w:rPr>
+      </w:pPr>
+      <w:r>
+        <w:rPr>
+          <w:rFonts w:asciiTheme="minorHAnsi" w:hAnsiTheme="minorHAnsi" w:cstheme="minorHAnsi"/>
+          <w:sz w:val="20"/>
+          <w:szCs w:val="20"/>
+        </w:rPr>
+        <w:t>I</w:t>
+      </w:r>
+      <w:r>
+        <w:rPr>
+          <w:rFonts w:asciiTheme="minorHAnsi" w:hAnsiTheme="minorHAnsi" w:cstheme="minorHAnsi"/>
+          <w:sz w:val="20"/>
+          <w:szCs w:val="20"/>
+        </w:rPr>
+        <w:t xml:space="preserve">n the same </w:t>
       </w:r>
       <w:r>
         <w:rPr>
@@ -1456,15 +1493,109 @@
           <w:sz w:val="20"/>
           <w:szCs w:val="20"/>
         </w:rPr>
-        <w:t xml:space="preserve"> </w:t>
-      </w:r>
-      <w:r>
-        <w:rPr>
-          <w:rFonts w:asciiTheme="minorHAnsi" w:hAnsiTheme="minorHAnsi" w:cstheme="minorHAnsi"/>
-          <w:sz w:val="20"/>
-          <w:szCs w:val="20"/>
-        </w:rPr>
-        <w:t>project is able to segregate the tests based on timing.</w:t>
+        <w:t>organization</w:t>
+      </w:r>
+      <w:r>
+        <w:rPr>
+          <w:rFonts w:asciiTheme="minorHAnsi" w:hAnsiTheme="minorHAnsi" w:cstheme="minorHAnsi"/>
+          <w:b/>
+          <w:sz w:val="20"/>
+          <w:szCs w:val="20"/>
+        </w:rPr>
+        <w:t>,</w:t>
+      </w:r>
+      <w:r>
+        <w:rPr>
+          <w:rFonts w:asciiTheme="minorHAnsi" w:hAnsiTheme="minorHAnsi" w:cstheme="minorHAnsi"/>
+          <w:sz w:val="20"/>
+          <w:szCs w:val="20"/>
+        </w:rPr>
+        <w:t xml:space="preserve"> I have developed one </w:t>
+      </w:r>
+      <w:r>
+        <w:rPr>
+          <w:rFonts w:asciiTheme="minorHAnsi" w:hAnsiTheme="minorHAnsi" w:cstheme="minorHAnsi"/>
+          <w:sz w:val="20"/>
+          <w:szCs w:val="20"/>
+        </w:rPr>
+        <w:t xml:space="preserve">application in </w:t>
+      </w:r>
+      <w:r>
+        <w:rPr>
+          <w:rFonts w:asciiTheme="minorHAnsi" w:hAnsiTheme="minorHAnsi" w:cstheme="minorHAnsi"/>
+          <w:b/>
+          <w:sz w:val="20"/>
+          <w:szCs w:val="20"/>
+        </w:rPr>
+        <w:t>C#</w:t>
+      </w:r>
+      <w:r>
+        <w:rPr>
+          <w:rFonts w:asciiTheme="minorHAnsi" w:hAnsiTheme="minorHAnsi" w:cstheme="minorHAnsi"/>
+          <w:sz w:val="20"/>
+          <w:szCs w:val="20"/>
+        </w:rPr>
+        <w:t xml:space="preserve"> for</w:t>
+      </w:r>
+      <w:r>
+        <w:rPr>
+          <w:rFonts w:asciiTheme="minorHAnsi" w:hAnsiTheme="minorHAnsi" w:cstheme="minorHAnsi"/>
+          <w:b/>
+          <w:sz w:val="20"/>
+          <w:szCs w:val="20"/>
+        </w:rPr>
+        <w:t xml:space="preserve"> “</w:t>
+      </w:r>
+      <w:r>
+        <w:rPr>
+          <w:rFonts w:asciiTheme="minorHAnsi" w:hAnsiTheme="minorHAnsi" w:cstheme="minorHAnsi"/>
+          <w:b/>
+          <w:sz w:val="20"/>
+          <w:szCs w:val="20"/>
+        </w:rPr>
+        <w:t>Common Vulnerability and Exposure checking tool</w:t>
+      </w:r>
+      <w:r>
+        <w:rPr>
+          <w:rFonts w:asciiTheme="minorHAnsi" w:hAnsiTheme="minorHAnsi" w:cstheme="minorHAnsi"/>
+          <w:b/>
+          <w:sz w:val="20"/>
+          <w:szCs w:val="20"/>
+        </w:rPr>
+        <w:t>”</w:t>
+      </w:r>
+      <w:r>
+        <w:rPr>
+          <w:rFonts w:asciiTheme="minorHAnsi" w:hAnsiTheme="minorHAnsi" w:cstheme="minorHAnsi"/>
+          <w:sz w:val="20"/>
+          <w:szCs w:val="20"/>
+        </w:rPr>
+        <w:t xml:space="preserve"> for </w:t>
+      </w:r>
+      <w:r>
+        <w:rPr>
+          <w:rFonts w:asciiTheme="minorHAnsi" w:hAnsiTheme="minorHAnsi" w:cstheme="minorHAnsi"/>
+          <w:b/>
+          <w:sz w:val="20"/>
+          <w:szCs w:val="20"/>
+        </w:rPr>
+        <w:t>Creo</w:t>
+      </w:r>
+      <w:r>
+        <w:rPr>
+          <w:rFonts w:asciiTheme="minorHAnsi" w:hAnsiTheme="minorHAnsi" w:cstheme="minorHAnsi"/>
+          <w:sz w:val="20"/>
+          <w:szCs w:val="20"/>
+        </w:rPr>
+        <w:t xml:space="preserve">.  Which handles </w:t>
+      </w:r>
+      <w:r>
+        <w:rPr>
+          <w:rFonts w:asciiTheme="minorHAnsi" w:hAnsiTheme="minorHAnsi" w:cstheme="minorHAnsi"/>
+          <w:sz w:val="20"/>
+          <w:szCs w:val="20"/>
+        </w:rPr>
+        <w:t>scanning directory, comparing and creating the text files as a result.</w:t>
       </w:r>
     </w:p>
     <w:p>
@@ -3052,6 +3183,53 @@
     </w:p>
     <w:p>
       <w:pPr>
+        <w:ind w:right="-97"/>
+        <w:jc w:val="both"/>
+        <w:rPr>
+          <w:rFonts w:asciiTheme="minorHAnsi" w:hAnsiTheme="minorHAnsi" w:cstheme="minorHAnsi"/>
+          <w:sz w:val="20"/>
+          <w:szCs w:val="20"/>
+        </w:rPr>
+      </w:pPr>
+    </w:p>
+    <w:p>
+      <w:pPr>
+        <w:pStyle w:val="Heading1"/>
+        <w:pBdr>
+          <w:bottom w:val="single" w:sz="12" w:space="1" w:color="auto"/>
+        </w:pBdr>
+        <w:spacing w:before="0" w:line="360" w:lineRule="auto"/>
+        <w:ind w:firstLine="360"/>
+        <w:rPr>
+          <w:rFonts w:asciiTheme="minorHAnsi" w:hAnsiTheme="minorHAnsi" w:cstheme="minorHAnsi"/>
+          <w:color w:val="auto"/>
+          <w:sz w:val="24"/>
+          <w:szCs w:val="24"/>
+        </w:rPr>
+      </w:pPr>
+      <w:r>
+        <w:rPr>
+          <w:rFonts w:asciiTheme="minorHAnsi" w:hAnsiTheme="minorHAnsi" w:cstheme="minorHAnsi"/>
+          <w:color w:val="auto"/>
+          <w:sz w:val="24"/>
+          <w:szCs w:val="24"/>
+        </w:rPr>
+        <w:t>Achievements and Certificates</w:t>
+      </w:r>
+    </w:p>
+    <w:p>
+      <w:pPr>
+        <w:pStyle w:val="ListParagraph"/>
+        <w:jc w:val="both"/>
+        <w:rPr>
+          <w:rFonts w:asciiTheme="minorHAnsi" w:hAnsiTheme="minorHAnsi" w:cstheme="minorHAnsi"/>
+          <w:sz w:val="20"/>
+          <w:szCs w:val="20"/>
+        </w:rPr>
+      </w:pPr>
+    </w:p>
+    <w:p>
+      <w:pPr>
         <w:pStyle w:val="ListParagraph"/>
         <w:numPr>
           <w:ilvl w:val="0"/>
@@ -3061,43 +3239,11 @@
         <w:jc w:val="both"/>
         <w:rPr>
           <w:rFonts w:asciiTheme="minorHAnsi" w:hAnsiTheme="minorHAnsi" w:cstheme="minorHAnsi"/>
-          <w:sz w:val="20"/>
-          <w:szCs w:val="20"/>
-        </w:rPr>
-      </w:pPr>
-      <w:r>
-        <w:rPr>
-          <w:rFonts w:asciiTheme="minorHAnsi" w:hAnsiTheme="minorHAnsi" w:cstheme="minorHAnsi"/>
-          <w:sz w:val="20"/>
-          <w:szCs w:val="20"/>
-        </w:rPr>
-        <w:t xml:space="preserve">Out of the box </w:t>
-      </w:r>
-      <w:r>
-        <w:rPr>
-          <w:rFonts w:asciiTheme="minorHAnsi" w:hAnsiTheme="minorHAnsi" w:cstheme="minorHAnsi"/>
-          <w:sz w:val="20"/>
-          <w:szCs w:val="20"/>
-        </w:rPr>
-        <w:t>in</w:t>
-      </w:r>
-      <w:r>
-        <w:rPr>
-          <w:rFonts w:asciiTheme="minorHAnsi" w:hAnsiTheme="minorHAnsi" w:cstheme="minorHAnsi"/>
-          <w:sz w:val="20"/>
-          <w:szCs w:val="20"/>
-        </w:rPr>
-        <w:t xml:space="preserve"> the same </w:t>
-      </w:r>
-      <w:r>
-        <w:rPr>
-          <w:rFonts w:asciiTheme="minorHAnsi" w:hAnsiTheme="minorHAnsi" w:cstheme="minorHAnsi"/>
           <w:b/>
           <w:sz w:val="20"/>
           <w:szCs w:val="20"/>
         </w:rPr>
-        <w:t>organization</w:t>
-      </w:r>
+      </w:pPr>
       <w:r>
         <w:rPr>
           <w:rFonts w:asciiTheme="minorHAnsi" w:hAnsiTheme="minorHAnsi" w:cstheme="minorHAnsi"/>
@@ -3105,213 +3251,16 @@
           <w:sz w:val="20"/>
           <w:szCs w:val="20"/>
         </w:rPr>
-        <w:t>,</w:t>
-      </w:r>
-      <w:r>
-        <w:rPr>
-          <w:rFonts w:asciiTheme="minorHAnsi" w:hAnsiTheme="minorHAnsi" w:cstheme="minorHAnsi"/>
-          <w:sz w:val="20"/>
-          <w:szCs w:val="20"/>
-        </w:rPr>
-        <w:t xml:space="preserve"> I have developed one </w:t>
-      </w:r>
-      <w:r>
-        <w:rPr>
-          <w:rFonts w:asciiTheme="minorHAnsi" w:hAnsiTheme="minorHAnsi" w:cstheme="minorHAnsi"/>
-          <w:sz w:val="20"/>
-          <w:szCs w:val="20"/>
-        </w:rPr>
-        <w:t>application</w:t>
-      </w:r>
-      <w:r>
-        <w:rPr>
-          <w:rFonts w:asciiTheme="minorHAnsi" w:hAnsiTheme="minorHAnsi" w:cstheme="minorHAnsi"/>
-          <w:sz w:val="20"/>
-          <w:szCs w:val="20"/>
-        </w:rPr>
-        <w:t xml:space="preserve"> in </w:t>
-      </w:r>
-      <w:r>
-        <w:rPr>
-          <w:rFonts w:asciiTheme="minorHAnsi" w:hAnsiTheme="minorHAnsi" w:cstheme="minorHAnsi"/>
-          <w:b/>
-          <w:sz w:val="20"/>
-          <w:szCs w:val="20"/>
-        </w:rPr>
-        <w:t>C#</w:t>
-      </w:r>
-      <w:r>
-        <w:rPr>
-          <w:rFonts w:asciiTheme="minorHAnsi" w:hAnsiTheme="minorHAnsi" w:cstheme="minorHAnsi"/>
-          <w:sz w:val="20"/>
-          <w:szCs w:val="20"/>
-        </w:rPr>
-        <w:t xml:space="preserve"> for</w:t>
-      </w:r>
-      <w:r>
-        <w:rPr>
-          <w:rFonts w:asciiTheme="minorHAnsi" w:hAnsiTheme="minorHAnsi" w:cstheme="minorHAnsi"/>
-          <w:b/>
-          <w:sz w:val="20"/>
-          <w:szCs w:val="20"/>
-        </w:rPr>
-        <w:t xml:space="preserve"> “</w:t>
-      </w:r>
-      <w:r>
-        <w:rPr>
-          <w:rFonts w:asciiTheme="minorHAnsi" w:hAnsiTheme="minorHAnsi" w:cstheme="minorHAnsi"/>
-          <w:b/>
-          <w:sz w:val="20"/>
-          <w:szCs w:val="20"/>
-        </w:rPr>
-        <w:t>CVE</w:t>
-      </w:r>
-      <w:r>
-        <w:rPr>
-          <w:rFonts w:asciiTheme="minorHAnsi" w:hAnsiTheme="minorHAnsi" w:cstheme="minorHAnsi"/>
-          <w:b/>
-          <w:sz w:val="20"/>
-          <w:szCs w:val="20"/>
-        </w:rPr>
-        <w:t xml:space="preserve"> checking tool</w:t>
-      </w:r>
-      <w:r>
-        <w:rPr>
-          <w:rFonts w:asciiTheme="minorHAnsi" w:hAnsiTheme="minorHAnsi" w:cstheme="minorHAnsi"/>
-          <w:b/>
-          <w:sz w:val="20"/>
-          <w:szCs w:val="20"/>
-        </w:rPr>
-        <w:t>”</w:t>
-      </w:r>
-      <w:r>
-        <w:rPr>
-          <w:rFonts w:asciiTheme="minorHAnsi" w:hAnsiTheme="minorHAnsi" w:cstheme="minorHAnsi"/>
-          <w:sz w:val="20"/>
-          <w:szCs w:val="20"/>
-        </w:rPr>
-        <w:t xml:space="preserve"> for </w:t>
-      </w:r>
-      <w:r>
-        <w:rPr>
-          <w:rFonts w:asciiTheme="minorHAnsi" w:hAnsiTheme="minorHAnsi" w:cstheme="minorHAnsi"/>
-          <w:b/>
-          <w:sz w:val="20"/>
-          <w:szCs w:val="20"/>
-        </w:rPr>
-        <w:t>Creo</w:t>
-      </w:r>
-      <w:r>
-        <w:rPr>
-          <w:rFonts w:asciiTheme="minorHAnsi" w:hAnsiTheme="minorHAnsi" w:cstheme="minorHAnsi"/>
-          <w:sz w:val="20"/>
-          <w:szCs w:val="20"/>
-        </w:rPr>
-        <w:t xml:space="preserve">.  Which handles </w:t>
-      </w:r>
-      <w:r>
-        <w:rPr>
-          <w:rFonts w:asciiTheme="minorHAnsi" w:hAnsiTheme="minorHAnsi" w:cstheme="minorHAnsi"/>
-          <w:sz w:val="20"/>
-          <w:szCs w:val="20"/>
-        </w:rPr>
-        <w:t>scanning directory</w:t>
-      </w:r>
-      <w:r>
-        <w:rPr>
-          <w:rFonts w:asciiTheme="minorHAnsi" w:hAnsiTheme="minorHAnsi" w:cstheme="minorHAnsi"/>
-          <w:sz w:val="20"/>
-          <w:szCs w:val="20"/>
-        </w:rPr>
-        <w:t>,</w:t>
-      </w:r>
-      <w:r>
-        <w:rPr>
-          <w:rFonts w:asciiTheme="minorHAnsi" w:hAnsiTheme="minorHAnsi" w:cstheme="minorHAnsi"/>
-          <w:sz w:val="20"/>
-          <w:szCs w:val="20"/>
-        </w:rPr>
-        <w:t xml:space="preserve"> comparing</w:t>
-      </w:r>
-      <w:r>
-        <w:rPr>
-          <w:rFonts w:asciiTheme="minorHAnsi" w:hAnsiTheme="minorHAnsi" w:cstheme="minorHAnsi"/>
-          <w:sz w:val="20"/>
-          <w:szCs w:val="20"/>
-        </w:rPr>
-        <w:t xml:space="preserve"> and creating</w:t>
-      </w:r>
-      <w:r>
-        <w:rPr>
-          <w:rFonts w:asciiTheme="minorHAnsi" w:hAnsiTheme="minorHAnsi" w:cstheme="minorHAnsi"/>
-          <w:sz w:val="20"/>
-          <w:szCs w:val="20"/>
-        </w:rPr>
-        <w:t xml:space="preserve"> the text files</w:t>
-      </w:r>
-      <w:r>
-        <w:rPr>
-          <w:rFonts w:asciiTheme="minorHAnsi" w:hAnsiTheme="minorHAnsi" w:cstheme="minorHAnsi"/>
-          <w:sz w:val="20"/>
-          <w:szCs w:val="20"/>
-        </w:rPr>
-        <w:t xml:space="preserve"> as a result</w:t>
-      </w:r>
-      <w:r>
-        <w:rPr>
-          <w:rFonts w:asciiTheme="minorHAnsi" w:hAnsiTheme="minorHAnsi" w:cstheme="minorHAnsi"/>
-          <w:sz w:val="20"/>
-          <w:szCs w:val="20"/>
-        </w:rPr>
-        <w:t>.</w:t>
-      </w:r>
-    </w:p>
-    <w:p>
-      <w:pPr>
-        <w:ind w:right="-97"/>
-        <w:jc w:val="both"/>
-        <w:rPr>
-          <w:rFonts w:asciiTheme="minorHAnsi" w:hAnsiTheme="minorHAnsi" w:cstheme="minorHAnsi"/>
-          <w:sz w:val="20"/>
-          <w:szCs w:val="20"/>
-        </w:rPr>
-      </w:pPr>
-    </w:p>
-    <w:p>
-      <w:pPr>
-        <w:pStyle w:val="Heading1"/>
-        <w:pBdr>
-          <w:bottom w:val="single" w:sz="12" w:space="1" w:color="auto"/>
-        </w:pBdr>
-        <w:spacing w:before="0" w:line="360" w:lineRule="auto"/>
-        <w:ind w:firstLine="360"/>
-        <w:rPr>
-          <w:rFonts w:asciiTheme="minorHAnsi" w:hAnsiTheme="minorHAnsi" w:cstheme="minorHAnsi"/>
-          <w:color w:val="auto"/>
-          <w:sz w:val="24"/>
-          <w:szCs w:val="24"/>
-        </w:rPr>
-      </w:pPr>
-      <w:r>
-        <w:rPr>
-          <w:rFonts w:asciiTheme="minorHAnsi" w:hAnsiTheme="minorHAnsi" w:cstheme="minorHAnsi"/>
-          <w:color w:val="auto"/>
-          <w:sz w:val="24"/>
-          <w:szCs w:val="24"/>
-        </w:rPr>
-        <w:t>Achievements and Certificates</w:t>
-      </w:r>
-    </w:p>
-    <w:p>
-      <w:pPr>
-        <w:pStyle w:val="ListParagraph"/>
-        <w:jc w:val="both"/>
-        <w:rPr>
-          <w:rFonts w:asciiTheme="minorHAnsi" w:hAnsiTheme="minorHAnsi" w:cstheme="minorHAnsi"/>
-          <w:sz w:val="20"/>
-          <w:szCs w:val="20"/>
-        </w:rPr>
-      </w:pPr>
+        <w:t xml:space="preserve">Learning Java Certificate(2019) </w:t>
+      </w:r>
+      <w:r>
+        <w:rPr>
+          <w:rFonts w:asciiTheme="minorHAnsi" w:hAnsiTheme="minorHAnsi" w:cstheme="minorHAnsi"/>
+          <w:sz w:val="20"/>
+          <w:szCs w:val="20"/>
+        </w:rPr>
+        <w:t>– Lynda.com</w:t>
+      </w:r>
     </w:p>
     <w:p>
       <w:pPr>
@@ -3336,7 +3285,16 @@
           <w:sz w:val="20"/>
           <w:szCs w:val="20"/>
         </w:rPr>
-        <w:t xml:space="preserve">Learning Java Certificate(2019) </w:t>
+        <w:t xml:space="preserve">Bulding </w:t>
+      </w:r>
+      <w:r>
+        <w:rPr>
+          <w:rFonts w:asciiTheme="minorHAnsi" w:hAnsiTheme="minorHAnsi" w:cstheme="minorHAnsi"/>
+          <w:b/>
+          <w:sz w:val="20"/>
+          <w:szCs w:val="20"/>
+        </w:rPr>
+        <w:t xml:space="preserve">RESTful Web APIs with node.js and Express </w:t>
       </w:r>
       <w:r>
         <w:rPr>
@@ -3346,6 +3304,8 @@
         </w:rPr>
         <w:t>– Lynda.com</w:t>
       </w:r>
+      <w:bookmarkStart w:id="0" w:name="_GoBack"/>
+      <w:bookmarkEnd w:id="0"/>
     </w:p>
     <w:p>
       <w:pPr>
@@ -3378,41 +3338,7 @@
           <w:sz w:val="20"/>
           <w:szCs w:val="20"/>
         </w:rPr>
-        <w:t xml:space="preserve">– </w:t>
-      </w:r>
-      <w:r>
-        <w:rPr>
-          <w:rFonts w:asciiTheme="minorHAnsi" w:hAnsiTheme="minorHAnsi" w:cstheme="minorHAnsi"/>
-          <w:sz w:val="20"/>
-          <w:szCs w:val="20"/>
-        </w:rPr>
-        <w:t>L</w:t>
-      </w:r>
-      <w:r>
-        <w:rPr>
-          <w:rFonts w:asciiTheme="minorHAnsi" w:hAnsiTheme="minorHAnsi" w:cstheme="minorHAnsi"/>
-          <w:sz w:val="20"/>
-          <w:szCs w:val="20"/>
-        </w:rPr>
-        <w:t>y</w:t>
-      </w:r>
-      <w:bookmarkStart w:id="0" w:name="_GoBack"/>
-      <w:bookmarkEnd w:id="0"/>
-      <w:r>
-        <w:rPr>
-          <w:rFonts w:asciiTheme="minorHAnsi" w:hAnsiTheme="minorHAnsi" w:cstheme="minorHAnsi"/>
-          <w:sz w:val="20"/>
-          <w:szCs w:val="20"/>
-        </w:rPr>
-        <w:t>nda</w:t>
-      </w:r>
-      <w:r>
-        <w:rPr>
-          <w:rFonts w:asciiTheme="minorHAnsi" w:hAnsiTheme="minorHAnsi" w:cstheme="minorHAnsi"/>
-          <w:sz w:val="20"/>
-          <w:szCs w:val="20"/>
-        </w:rPr>
-        <w:t>.com</w:t>
+        <w:t>– Lynda.com</w:t>
       </w:r>
     </w:p>
     <w:p>

</xml_diff>

<commit_message>
added postman to the tools known
</commit_message>
<xml_diff>
--- a/MCS_project_sem_III/GaneshLondheCV.docx
+++ b/MCS_project_sem_III/GaneshLondheCV.docx
@@ -2234,6 +2234,16 @@
         </w:rPr>
         <w:t>,</w:t>
       </w:r>
+      <w:r>
+        <w:rPr>
+          <w:rFonts w:ascii="Calibri" w:hAnsi="Calibri" w:cs="Calibri"/>
+          <w:b w:val="0"/>
+          <w:szCs w:val="20"/>
+        </w:rPr>
+        <w:t xml:space="preserve"> Postman,</w:t>
+      </w:r>
+      <w:bookmarkStart w:id="0" w:name="_GoBack"/>
+      <w:bookmarkEnd w:id="0"/>
     </w:p>
     <w:p>
       <w:pPr>
@@ -3304,8 +3314,6 @@
         </w:rPr>
         <w:t>– Lynda.com</w:t>
       </w:r>
-      <w:bookmarkStart w:id="0" w:name="_GoBack"/>
-      <w:bookmarkEnd w:id="0"/>
     </w:p>
     <w:p>
       <w:pPr>

</xml_diff>